<commit_message>
Added package diagram to docx file
</commit_message>
<xml_diff>
--- a/asdasdasd_technical_design.docx
+++ b/asdasdasd_technical_design.docx
@@ -34,7 +34,6 @@
             <w:spacing w:before="60" w:line="240" w:lineRule="auto"/>
             <w:jc w:val="left"/>
             <w:rPr>
-              <w:rFonts w:ascii="Arial" w:cs="Arial" w:eastAsia="Arial" w:hAnsi="Arial"/>
               <w:b w:val="1"/>
               <w:i w:val="0"/>
               <w:smallCaps w:val="0"/>
@@ -55,7 +54,6 @@
           <w:hyperlink w:anchor="_8momj3gmagen">
             <w:r>
               <w:rPr>
-                <w:rFonts w:ascii="Times New Roman" w:cs="Times New Roman" w:eastAsia="Times New Roman" w:hAnsi="Times New Roman"/>
                 <w:b w:val="1"/>
                 <w:i w:val="0"/>
                 <w:smallCaps w:val="0"/>
@@ -88,7 +86,6 @@
             <w:spacing w:before="60" w:line="240" w:lineRule="auto"/>
             <w:jc w:val="left"/>
             <w:rPr>
-              <w:rFonts w:ascii="Arial" w:cs="Arial" w:eastAsia="Arial" w:hAnsi="Arial"/>
               <w:b w:val="1"/>
               <w:i w:val="0"/>
               <w:smallCaps w:val="0"/>
@@ -104,7 +101,6 @@
           <w:hyperlink w:anchor="_hnhdiymodj74">
             <w:r>
               <w:rPr>
-                <w:rFonts w:ascii="Times New Roman" w:cs="Times New Roman" w:eastAsia="Times New Roman" w:hAnsi="Times New Roman"/>
                 <w:b w:val="1"/>
                 <w:i w:val="0"/>
                 <w:smallCaps w:val="0"/>
@@ -138,8 +134,6 @@
             <w:ind w:left="360" w:firstLine="0"/>
             <w:jc w:val="left"/>
             <w:rPr>
-              <w:rFonts w:ascii="Arial" w:cs="Arial" w:eastAsia="Arial" w:hAnsi="Arial"/>
-              <w:b w:val="0"/>
               <w:i w:val="0"/>
               <w:smallCaps w:val="0"/>
               <w:strike w:val="0"/>
@@ -154,8 +148,6 @@
           <w:hyperlink w:anchor="_yyuduwibgx7u">
             <w:r>
               <w:rPr>
-                <w:rFonts w:ascii="Arial" w:cs="Arial" w:eastAsia="Arial" w:hAnsi="Arial"/>
-                <w:b w:val="0"/>
                 <w:i w:val="0"/>
                 <w:smallCaps w:val="0"/>
                 <w:strike w:val="0"/>
@@ -188,8 +180,6 @@
             <w:ind w:left="360" w:firstLine="0"/>
             <w:jc w:val="left"/>
             <w:rPr>
-              <w:rFonts w:ascii="Arial" w:cs="Arial" w:eastAsia="Arial" w:hAnsi="Arial"/>
-              <w:b w:val="0"/>
               <w:i w:val="0"/>
               <w:smallCaps w:val="0"/>
               <w:strike w:val="0"/>
@@ -204,8 +194,6 @@
           <w:hyperlink w:anchor="_6x04q21c9o4b">
             <w:r>
               <w:rPr>
-                <w:rFonts w:ascii="Arial" w:cs="Arial" w:eastAsia="Arial" w:hAnsi="Arial"/>
-                <w:b w:val="0"/>
                 <w:i w:val="0"/>
                 <w:smallCaps w:val="0"/>
                 <w:strike w:val="0"/>
@@ -238,8 +226,6 @@
             <w:ind w:left="360" w:firstLine="0"/>
             <w:jc w:val="left"/>
             <w:rPr>
-              <w:rFonts w:ascii="Arial" w:cs="Arial" w:eastAsia="Arial" w:hAnsi="Arial"/>
-              <w:b w:val="0"/>
               <w:i w:val="0"/>
               <w:smallCaps w:val="0"/>
               <w:strike w:val="0"/>
@@ -254,8 +240,6 @@
           <w:hyperlink w:anchor="_weyyiepez03y">
             <w:r>
               <w:rPr>
-                <w:rFonts w:ascii="Arial" w:cs="Arial" w:eastAsia="Arial" w:hAnsi="Arial"/>
-                <w:b w:val="0"/>
                 <w:i w:val="0"/>
                 <w:smallCaps w:val="0"/>
                 <w:strike w:val="0"/>
@@ -288,8 +272,6 @@
             <w:ind w:left="360" w:firstLine="0"/>
             <w:jc w:val="left"/>
             <w:rPr>
-              <w:rFonts w:ascii="Arial" w:cs="Arial" w:eastAsia="Arial" w:hAnsi="Arial"/>
-              <w:b w:val="0"/>
               <w:i w:val="0"/>
               <w:smallCaps w:val="0"/>
               <w:strike w:val="0"/>
@@ -304,8 +286,6 @@
           <w:hyperlink w:anchor="_cuplhivzjatb">
             <w:r>
               <w:rPr>
-                <w:rFonts w:ascii="Arial" w:cs="Arial" w:eastAsia="Arial" w:hAnsi="Arial"/>
-                <w:b w:val="0"/>
                 <w:i w:val="0"/>
                 <w:smallCaps w:val="0"/>
                 <w:strike w:val="0"/>
@@ -338,8 +318,6 @@
             <w:ind w:left="360" w:firstLine="0"/>
             <w:jc w:val="left"/>
             <w:rPr>
-              <w:rFonts w:ascii="Arial" w:cs="Arial" w:eastAsia="Arial" w:hAnsi="Arial"/>
-              <w:b w:val="0"/>
               <w:i w:val="0"/>
               <w:smallCaps w:val="0"/>
               <w:strike w:val="0"/>
@@ -354,8 +332,6 @@
           <w:hyperlink w:anchor="_4nptgflg03k">
             <w:r>
               <w:rPr>
-                <w:rFonts w:ascii="Arial" w:cs="Arial" w:eastAsia="Arial" w:hAnsi="Arial"/>
-                <w:b w:val="0"/>
                 <w:i w:val="0"/>
                 <w:smallCaps w:val="0"/>
                 <w:strike w:val="0"/>
@@ -388,8 +364,6 @@
             <w:ind w:left="360" w:firstLine="0"/>
             <w:jc w:val="left"/>
             <w:rPr>
-              <w:rFonts w:ascii="Arial" w:cs="Arial" w:eastAsia="Arial" w:hAnsi="Arial"/>
-              <w:b w:val="0"/>
               <w:i w:val="0"/>
               <w:smallCaps w:val="0"/>
               <w:strike w:val="0"/>
@@ -404,8 +378,6 @@
           <w:hyperlink w:anchor="_kmlyv8onid6i">
             <w:r>
               <w:rPr>
-                <w:rFonts w:ascii="Arial" w:cs="Arial" w:eastAsia="Arial" w:hAnsi="Arial"/>
-                <w:b w:val="0"/>
                 <w:i w:val="0"/>
                 <w:smallCaps w:val="0"/>
                 <w:strike w:val="0"/>
@@ -438,8 +410,6 @@
             <w:ind w:left="360" w:firstLine="0"/>
             <w:jc w:val="left"/>
             <w:rPr>
-              <w:rFonts w:ascii="Arial" w:cs="Arial" w:eastAsia="Arial" w:hAnsi="Arial"/>
-              <w:b w:val="0"/>
               <w:i w:val="0"/>
               <w:smallCaps w:val="0"/>
               <w:strike w:val="0"/>
@@ -454,8 +424,6 @@
           <w:hyperlink w:anchor="_d0cuavscjwiy">
             <w:r>
               <w:rPr>
-                <w:rFonts w:ascii="Arial" w:cs="Arial" w:eastAsia="Arial" w:hAnsi="Arial"/>
-                <w:b w:val="0"/>
                 <w:i w:val="0"/>
                 <w:smallCaps w:val="0"/>
                 <w:strike w:val="0"/>
@@ -487,7 +455,6 @@
             <w:spacing w:before="60" w:line="240" w:lineRule="auto"/>
             <w:jc w:val="left"/>
             <w:rPr>
-              <w:rFonts w:ascii="Arial" w:cs="Arial" w:eastAsia="Arial" w:hAnsi="Arial"/>
               <w:b w:val="1"/>
               <w:i w:val="0"/>
               <w:smallCaps w:val="0"/>
@@ -503,7 +470,6 @@
           <w:hyperlink w:anchor="_40ocslrosky4">
             <w:r>
               <w:rPr>
-                <w:rFonts w:ascii="Times New Roman" w:cs="Times New Roman" w:eastAsia="Times New Roman" w:hAnsi="Times New Roman"/>
                 <w:b w:val="1"/>
                 <w:i w:val="0"/>
                 <w:smallCaps w:val="0"/>
@@ -534,9 +500,101 @@
               <w:tab w:val="right" w:leader="none" w:pos="12000"/>
             </w:tabs>
             <w:spacing w:before="60" w:line="240" w:lineRule="auto"/>
+            <w:ind w:left="360" w:firstLine="0"/>
             <w:jc w:val="left"/>
             <w:rPr>
-              <w:rFonts w:ascii="Arial" w:cs="Arial" w:eastAsia="Arial" w:hAnsi="Arial"/>
+              <w:i w:val="0"/>
+              <w:smallCaps w:val="0"/>
+              <w:strike w:val="0"/>
+              <w:color w:val="000000"/>
+              <w:sz w:val="22"/>
+              <w:szCs w:val="22"/>
+              <w:u w:val="none"/>
+              <w:shd w:fill="auto" w:val="clear"/>
+              <w:vertAlign w:val="baseline"/>
+            </w:rPr>
+          </w:pPr>
+          <w:hyperlink w:anchor="_ez9xcvhcueyn">
+            <w:r>
+              <w:rPr>
+                <w:i w:val="0"/>
+                <w:smallCaps w:val="0"/>
+                <w:strike w:val="0"/>
+                <w:color w:val="000000"/>
+                <w:sz w:val="22"/>
+                <w:szCs w:val="22"/>
+                <w:u w:val="none"/>
+                <w:shd w:fill="auto" w:val="clear"/>
+                <w:vertAlign w:val="baseline"/>
+                <w:rtl w:val="0"/>
+              </w:rPr>
+              <w:t xml:space="preserve">EventTime</w:t>
+              <w:tab/>
+              <w:t xml:space="preserve">8</w:t>
+            </w:r>
+          </w:hyperlink>
+          <w:r>
+            <w:rPr>
+              <w:rtl w:val="0"/>
+            </w:rPr>
+          </w:r>
+        </w:p>
+        <w:p>
+          <w:pPr>
+            <w:widowControl w:val="0"/>
+            <w:tabs>
+              <w:tab w:val="right" w:leader="none" w:pos="12000"/>
+            </w:tabs>
+            <w:spacing w:before="60" w:line="240" w:lineRule="auto"/>
+            <w:jc w:val="left"/>
+            <w:rPr>
+              <w:b w:val="1"/>
+              <w:i w:val="0"/>
+              <w:smallCaps w:val="0"/>
+              <w:strike w:val="0"/>
+              <w:color w:val="000000"/>
+              <w:sz w:val="22"/>
+              <w:szCs w:val="22"/>
+              <w:u w:val="none"/>
+              <w:shd w:fill="auto" w:val="clear"/>
+              <w:vertAlign w:val="baseline"/>
+            </w:rPr>
+          </w:pPr>
+          <w:hyperlink w:anchor="_pax88b6d6b3u">
+            <w:r>
+              <w:rPr>
+                <w:b w:val="1"/>
+                <w:i w:val="0"/>
+                <w:smallCaps w:val="0"/>
+                <w:strike w:val="0"/>
+                <w:color w:val="000000"/>
+                <w:sz w:val="22"/>
+                <w:szCs w:val="22"/>
+                <w:u w:val="none"/>
+                <w:shd w:fill="auto" w:val="clear"/>
+                <w:vertAlign w:val="baseline"/>
+                <w:rtl w:val="0"/>
+              </w:rPr>
+              <w:t xml:space="preserve">Package diagram</w:t>
+              <w:tab/>
+              <w:t xml:space="preserve">8</w:t>
+            </w:r>
+          </w:hyperlink>
+          <w:r>
+            <w:rPr>
+              <w:rtl w:val="0"/>
+            </w:rPr>
+          </w:r>
+        </w:p>
+        <w:p>
+          <w:pPr>
+            <w:widowControl w:val="0"/>
+            <w:tabs>
+              <w:tab w:val="right" w:leader="none" w:pos="12000"/>
+            </w:tabs>
+            <w:spacing w:before="60" w:line="240" w:lineRule="auto"/>
+            <w:jc w:val="left"/>
+            <w:rPr>
               <w:b w:val="1"/>
               <w:i w:val="0"/>
               <w:smallCaps w:val="0"/>
@@ -552,7 +610,6 @@
           <w:hyperlink w:anchor="_drw2zunk0lp8">
             <w:r>
               <w:rPr>
-                <w:rFonts w:ascii="Times New Roman" w:cs="Times New Roman" w:eastAsia="Times New Roman" w:hAnsi="Times New Roman"/>
                 <w:b w:val="1"/>
                 <w:i w:val="0"/>
                 <w:smallCaps w:val="0"/>
@@ -567,7 +624,7 @@
               </w:rPr>
               <w:t xml:space="preserve">Roles and permissions</w:t>
               <w:tab/>
-              <w:t xml:space="preserve">8</w:t>
+              <w:t xml:space="preserve">9</w:t>
             </w:r>
           </w:hyperlink>
           <w:r>
@@ -586,8 +643,6 @@
             <w:ind w:left="360" w:firstLine="0"/>
             <w:jc w:val="left"/>
             <w:rPr>
-              <w:rFonts w:ascii="Arial" w:cs="Arial" w:eastAsia="Arial" w:hAnsi="Arial"/>
-              <w:b w:val="0"/>
               <w:i w:val="0"/>
               <w:smallCaps w:val="0"/>
               <w:strike w:val="0"/>
@@ -602,8 +657,6 @@
           <w:hyperlink w:anchor="_8o5j9exoule">
             <w:r>
               <w:rPr>
-                <w:rFonts w:ascii="Times New Roman" w:cs="Times New Roman" w:eastAsia="Times New Roman" w:hAnsi="Times New Roman"/>
-                <w:b w:val="0"/>
                 <w:i w:val="0"/>
                 <w:smallCaps w:val="0"/>
                 <w:strike w:val="0"/>
@@ -617,7 +670,7 @@
               </w:rPr>
               <w:t xml:space="preserve">Roles</w:t>
               <w:tab/>
-              <w:t xml:space="preserve">8</w:t>
+              <w:t xml:space="preserve">9</w:t>
             </w:r>
           </w:hyperlink>
           <w:r>
@@ -636,8 +689,6 @@
             <w:ind w:left="360" w:firstLine="0"/>
             <w:jc w:val="left"/>
             <w:rPr>
-              <w:rFonts w:ascii="Arial" w:cs="Arial" w:eastAsia="Arial" w:hAnsi="Arial"/>
-              <w:b w:val="0"/>
               <w:i w:val="0"/>
               <w:smallCaps w:val="0"/>
               <w:strike w:val="0"/>
@@ -652,8 +703,6 @@
           <w:hyperlink w:anchor="_ufhk1cv0jvrg">
             <w:r>
               <w:rPr>
-                <w:rFonts w:ascii="Times New Roman" w:cs="Times New Roman" w:eastAsia="Times New Roman" w:hAnsi="Times New Roman"/>
-                <w:b w:val="0"/>
                 <w:i w:val="0"/>
                 <w:smallCaps w:val="0"/>
                 <w:strike w:val="0"/>
@@ -666,104 +715,6 @@
                 <w:rtl w:val="0"/>
               </w:rPr>
               <w:t xml:space="preserve">Data manipulation</w:t>
-              <w:tab/>
-              <w:t xml:space="preserve">9</w:t>
-            </w:r>
-          </w:hyperlink>
-          <w:r>
-            <w:rPr>
-              <w:rtl w:val="0"/>
-            </w:rPr>
-          </w:r>
-        </w:p>
-        <w:p>
-          <w:pPr>
-            <w:widowControl w:val="0"/>
-            <w:tabs>
-              <w:tab w:val="right" w:leader="none" w:pos="12000"/>
-            </w:tabs>
-            <w:spacing w:before="60" w:line="240" w:lineRule="auto"/>
-            <w:jc w:val="left"/>
-            <w:rPr>
-              <w:rFonts w:ascii="Arial" w:cs="Arial" w:eastAsia="Arial" w:hAnsi="Arial"/>
-              <w:b w:val="1"/>
-              <w:i w:val="0"/>
-              <w:smallCaps w:val="0"/>
-              <w:strike w:val="0"/>
-              <w:color w:val="000000"/>
-              <w:sz w:val="22"/>
-              <w:szCs w:val="22"/>
-              <w:u w:val="none"/>
-              <w:shd w:fill="auto" w:val="clear"/>
-              <w:vertAlign w:val="baseline"/>
-            </w:rPr>
-          </w:pPr>
-          <w:hyperlink w:anchor="_3iwcotu2ulwj">
-            <w:r>
-              <w:rPr>
-                <w:rFonts w:ascii="Times New Roman" w:cs="Times New Roman" w:eastAsia="Times New Roman" w:hAnsi="Times New Roman"/>
-                <w:b w:val="1"/>
-                <w:i w:val="0"/>
-                <w:smallCaps w:val="0"/>
-                <w:strike w:val="0"/>
-                <w:color w:val="000000"/>
-                <w:sz w:val="24"/>
-                <w:szCs w:val="24"/>
-                <w:u w:val="none"/>
-                <w:shd w:fill="auto" w:val="clear"/>
-                <w:vertAlign w:val="baseline"/>
-                <w:rtl w:val="0"/>
-              </w:rPr>
-              <w:t xml:space="preserve">Audit data</w:t>
-              <w:tab/>
-              <w:t xml:space="preserve">9</w:t>
-            </w:r>
-          </w:hyperlink>
-          <w:r>
-            <w:rPr>
-              <w:rtl w:val="0"/>
-            </w:rPr>
-          </w:r>
-        </w:p>
-        <w:p>
-          <w:pPr>
-            <w:widowControl w:val="0"/>
-            <w:tabs>
-              <w:tab w:val="right" w:leader="none" w:pos="12000"/>
-            </w:tabs>
-            <w:spacing w:before="60" w:line="240" w:lineRule="auto"/>
-            <w:jc w:val="left"/>
-            <w:rPr>
-              <w:rFonts w:ascii="Arial" w:cs="Arial" w:eastAsia="Arial" w:hAnsi="Arial"/>
-              <w:b w:val="1"/>
-              <w:i w:val="0"/>
-              <w:smallCaps w:val="0"/>
-              <w:strike w:val="0"/>
-              <w:color w:val="000000"/>
-              <w:sz w:val="22"/>
-              <w:szCs w:val="22"/>
-              <w:u w:val="none"/>
-              <w:shd w:fill="auto" w:val="clear"/>
-              <w:vertAlign w:val="baseline"/>
-            </w:rPr>
-          </w:pPr>
-          <w:hyperlink w:anchor="_c1xg8axwy1f">
-            <w:r>
-              <w:rPr>
-                <w:rFonts w:ascii="Times New Roman" w:cs="Times New Roman" w:eastAsia="Times New Roman" w:hAnsi="Times New Roman"/>
-                <w:b w:val="1"/>
-                <w:i w:val="0"/>
-                <w:smallCaps w:val="0"/>
-                <w:strike w:val="0"/>
-                <w:color w:val="000000"/>
-                <w:sz w:val="24"/>
-                <w:szCs w:val="24"/>
-                <w:u w:val="none"/>
-                <w:shd w:fill="auto" w:val="clear"/>
-                <w:vertAlign w:val="baseline"/>
-                <w:rtl w:val="0"/>
-              </w:rPr>
-              <w:t xml:space="preserve">API contracts</w:t>
               <w:tab/>
               <w:t xml:space="preserve">10</w:t>
             </w:r>
@@ -783,7 +734,100 @@
             <w:spacing w:before="60" w:line="240" w:lineRule="auto"/>
             <w:jc w:val="left"/>
             <w:rPr>
-              <w:rFonts w:ascii="Arial" w:cs="Arial" w:eastAsia="Arial" w:hAnsi="Arial"/>
+              <w:b w:val="1"/>
+              <w:i w:val="0"/>
+              <w:smallCaps w:val="0"/>
+              <w:strike w:val="0"/>
+              <w:color w:val="000000"/>
+              <w:sz w:val="22"/>
+              <w:szCs w:val="22"/>
+              <w:u w:val="none"/>
+              <w:shd w:fill="auto" w:val="clear"/>
+              <w:vertAlign w:val="baseline"/>
+            </w:rPr>
+          </w:pPr>
+          <w:hyperlink w:anchor="_3iwcotu2ulwj">
+            <w:r>
+              <w:rPr>
+                <w:b w:val="1"/>
+                <w:i w:val="0"/>
+                <w:smallCaps w:val="0"/>
+                <w:strike w:val="0"/>
+                <w:color w:val="000000"/>
+                <w:sz w:val="24"/>
+                <w:szCs w:val="24"/>
+                <w:u w:val="none"/>
+                <w:shd w:fill="auto" w:val="clear"/>
+                <w:vertAlign w:val="baseline"/>
+                <w:rtl w:val="0"/>
+              </w:rPr>
+              <w:t xml:space="preserve">Audit data</w:t>
+              <w:tab/>
+              <w:t xml:space="preserve">10</w:t>
+            </w:r>
+          </w:hyperlink>
+          <w:r>
+            <w:rPr>
+              <w:rtl w:val="0"/>
+            </w:rPr>
+          </w:r>
+        </w:p>
+        <w:p>
+          <w:pPr>
+            <w:widowControl w:val="0"/>
+            <w:tabs>
+              <w:tab w:val="right" w:leader="none" w:pos="12000"/>
+            </w:tabs>
+            <w:spacing w:before="60" w:line="240" w:lineRule="auto"/>
+            <w:jc w:val="left"/>
+            <w:rPr>
+              <w:b w:val="1"/>
+              <w:i w:val="0"/>
+              <w:smallCaps w:val="0"/>
+              <w:strike w:val="0"/>
+              <w:color w:val="000000"/>
+              <w:sz w:val="22"/>
+              <w:szCs w:val="22"/>
+              <w:u w:val="none"/>
+              <w:shd w:fill="auto" w:val="clear"/>
+              <w:vertAlign w:val="baseline"/>
+            </w:rPr>
+          </w:pPr>
+          <w:hyperlink w:anchor="_c1xg8axwy1f">
+            <w:r>
+              <w:rPr>
+                <w:b w:val="1"/>
+                <w:i w:val="0"/>
+                <w:smallCaps w:val="0"/>
+                <w:strike w:val="0"/>
+                <w:color w:val="000000"/>
+                <w:sz w:val="24"/>
+                <w:szCs w:val="24"/>
+                <w:u w:val="none"/>
+                <w:shd w:fill="auto" w:val="clear"/>
+                <w:vertAlign w:val="baseline"/>
+                <w:rtl w:val="0"/>
+              </w:rPr>
+              <w:t xml:space="preserve">API contracts</w:t>
+              <w:tab/>
+              <w:t xml:space="preserve">11</w:t>
+            </w:r>
+          </w:hyperlink>
+          <w:r>
+            <w:rPr>
+              <w:rtl w:val="0"/>
+            </w:rPr>
+          </w:r>
+        </w:p>
+        <w:p>
+          <w:pPr>
+            <w:widowControl w:val="0"/>
+            <w:tabs>
+              <w:tab w:val="right" w:leader="none" w:pos="12000"/>
+            </w:tabs>
+            <w:spacing w:before="60" w:line="240" w:lineRule="auto"/>
+            <w:jc w:val="left"/>
+            <w:rPr>
               <w:b w:val="1"/>
               <w:i w:val="0"/>
               <w:smallCaps w:val="0"/>
@@ -799,7 +843,6 @@
           <w:hyperlink w:anchor="_vqvvc0z7h5m6">
             <w:r>
               <w:rPr>
-                <w:rFonts w:ascii="Times New Roman" w:cs="Times New Roman" w:eastAsia="Times New Roman" w:hAnsi="Times New Roman"/>
                 <w:b w:val="1"/>
                 <w:i w:val="0"/>
                 <w:smallCaps w:val="0"/>
@@ -814,7 +857,7 @@
               </w:rPr>
               <w:t xml:space="preserve">Appendix</w:t>
               <w:tab/>
-              <w:t xml:space="preserve">10</w:t>
+              <w:t xml:space="preserve">11</w:t>
             </w:r>
           </w:hyperlink>
           <w:r>
@@ -849,6 +892,23 @@
           <w:hyperlink w:anchor="_a1p050134i29">
             <w:r>
               <w:rPr>
+                <w:i w:val="0"/>
+                <w:smallCaps w:val="0"/>
+                <w:strike w:val="0"/>
+                <w:color w:val="000000"/>
+                <w:sz w:val="24"/>
+                <w:szCs w:val="24"/>
+                <w:u w:val="none"/>
+                <w:shd w:fill="auto" w:val="clear"/>
+                <w:vertAlign w:val="baseline"/>
+                <w:rtl w:val="0"/>
+              </w:rPr>
+              <w:t xml:space="preserve">Audit variation A</w:t>
+            </w:r>
+          </w:hyperlink>
+          <w:hyperlink w:anchor="_a1p050134i29">
+            <w:r>
+              <w:rPr>
                 <w:rFonts w:ascii="Times New Roman" w:cs="Times New Roman" w:eastAsia="Times New Roman" w:hAnsi="Times New Roman"/>
                 <w:b w:val="0"/>
                 <w:i w:val="0"/>
@@ -862,9 +922,8 @@
                 <w:vertAlign w:val="baseline"/>
                 <w:rtl w:val="0"/>
               </w:rPr>
-              <w:t xml:space="preserve">Audit variation A</w:t>
               <w:tab/>
-              <w:t xml:space="preserve">10</w:t>
+              <w:t xml:space="preserve">11</w:t>
             </w:r>
           </w:hyperlink>
           <w:r>
@@ -1040,12 +1099,12 @@
           <wp:inline distB="114300" distT="114300" distL="114300" distR="114300">
             <wp:extent cx="4295775" cy="5248275"/>
             <wp:effectExtent b="0" l="0" r="0" t="0"/>
-            <wp:docPr id="9" name="image2.png"/>
+            <wp:docPr id="10" name="image6.png"/>
             <a:graphic>
               <a:graphicData uri="http://schemas.openxmlformats.org/drawingml/2006/picture">
                 <pic:pic>
                   <pic:nvPicPr>
-                    <pic:cNvPr id="0" name="image2.png"/>
+                    <pic:cNvPr id="0" name="image6.png"/>
                     <pic:cNvPicPr preferRelativeResize="0"/>
                   </pic:nvPicPr>
                   <pic:blipFill>
@@ -1120,12 +1179,12 @@
           <wp:inline distB="114300" distT="114300" distL="114300" distR="114300">
             <wp:extent cx="5943600" cy="3035300"/>
             <wp:effectExtent b="0" l="0" r="0" t="0"/>
-            <wp:docPr id="5" name="image8.png"/>
+            <wp:docPr id="6" name="image9.png"/>
             <a:graphic>
               <a:graphicData uri="http://schemas.openxmlformats.org/drawingml/2006/picture">
                 <pic:pic>
                   <pic:nvPicPr>
-                    <pic:cNvPr id="0" name="image8.png"/>
+                    <pic:cNvPr id="0" name="image9.png"/>
                     <pic:cNvPicPr preferRelativeResize="0"/>
                   </pic:nvPicPr>
                   <pic:blipFill>
@@ -1191,12 +1250,12 @@
           <wp:inline distB="114300" distT="114300" distL="114300" distR="114300">
             <wp:extent cx="3152775" cy="2867025"/>
             <wp:effectExtent b="0" l="0" r="0" t="0"/>
-            <wp:docPr id="3" name="image5.png"/>
+            <wp:docPr id="3" name="image7.png"/>
             <a:graphic>
               <a:graphicData uri="http://schemas.openxmlformats.org/drawingml/2006/picture">
                 <pic:pic>
                   <pic:nvPicPr>
-                    <pic:cNvPr id="0" name="image5.png"/>
+                    <pic:cNvPr id="0" name="image7.png"/>
                     <pic:cNvPicPr preferRelativeResize="0"/>
                   </pic:nvPicPr>
                   <pic:blipFill>
@@ -1262,12 +1321,12 @@
           <wp:inline distB="114300" distT="114300" distL="114300" distR="114300">
             <wp:extent cx="2324100" cy="3533775"/>
             <wp:effectExtent b="0" l="0" r="0" t="0"/>
-            <wp:docPr id="1" name="image9.png"/>
+            <wp:docPr id="1" name="image10.png"/>
             <a:graphic>
               <a:graphicData uri="http://schemas.openxmlformats.org/drawingml/2006/picture">
                 <pic:pic>
                   <pic:nvPicPr>
-                    <pic:cNvPr id="0" name="image9.png"/>
+                    <pic:cNvPr id="0" name="image10.png"/>
                     <pic:cNvPicPr preferRelativeResize="0"/>
                   </pic:nvPicPr>
                   <pic:blipFill>
@@ -1346,12 +1405,12 @@
           <wp:inline distB="114300" distT="114300" distL="114300" distR="114300">
             <wp:extent cx="4581525" cy="3724275"/>
             <wp:effectExtent b="0" l="0" r="0" t="0"/>
-            <wp:docPr id="8" name="image3.png"/>
+            <wp:docPr id="9" name="image5.png"/>
             <a:graphic>
               <a:graphicData uri="http://schemas.openxmlformats.org/drawingml/2006/picture">
                 <pic:pic>
                   <pic:nvPicPr>
-                    <pic:cNvPr id="0" name="image3.png"/>
+                    <pic:cNvPr id="0" name="image5.png"/>
                     <pic:cNvPicPr preferRelativeResize="0"/>
                   </pic:nvPicPr>
                   <pic:blipFill>
@@ -1417,12 +1476,12 @@
           <wp:inline distB="114300" distT="114300" distL="114300" distR="114300">
             <wp:extent cx="3152775" cy="4295775"/>
             <wp:effectExtent b="0" l="0" r="0" t="0"/>
-            <wp:docPr id="2" name="image6.png"/>
+            <wp:docPr id="2" name="image2.png"/>
             <a:graphic>
               <a:graphicData uri="http://schemas.openxmlformats.org/drawingml/2006/picture">
                 <pic:pic>
                   <pic:nvPicPr>
-                    <pic:cNvPr id="0" name="image6.png"/>
+                    <pic:cNvPr id="0" name="image2.png"/>
                     <pic:cNvPicPr preferRelativeResize="0"/>
                   </pic:nvPicPr>
                   <pic:blipFill>
@@ -1489,7 +1548,7 @@
           <wp:inline distB="114300" distT="114300" distL="114300" distR="114300">
             <wp:extent cx="2771775" cy="4295775"/>
             <wp:effectExtent b="0" l="0" r="0" t="0"/>
-            <wp:docPr id="7" name="image4.png"/>
+            <wp:docPr id="8" name="image4.png"/>
             <a:graphic>
               <a:graphicData uri="http://schemas.openxmlformats.org/drawingml/2006/picture">
                 <pic:pic>
@@ -1636,12 +1695,269 @@
         <w:pStyle w:val="Heading1"/>
         <w:rPr/>
       </w:pPr>
-      <w:bookmarkStart w:colFirst="0" w:colLast="0" w:name="_drw2zunk0lp8" w:id="14"/>
+      <w:bookmarkStart w:colFirst="0" w:colLast="0" w:name="_pax88b6d6b3u" w:id="14"/>
       <w:bookmarkEnd w:id="14"/>
       <w:r>
         <w:rPr>
           <w:rtl w:val="0"/>
         </w:rPr>
+        <w:t xml:space="preserve">Package diagram</w:t>
+      </w:r>
+    </w:p>
+    <w:p>
+      <w:pPr>
+        <w:rPr/>
+      </w:pPr>
+      <w:r>
+        <w:rPr>
+          <w:rtl w:val="0"/>
+        </w:rPr>
+        <w:t xml:space="preserve">​​This package diagram shows the key parts of a point of sale system and how they interact. It includes </w:t>
+      </w:r>
+      <w:r>
+        <w:rPr>
+          <w:b w:val="1"/>
+          <w:rtl w:val="0"/>
+        </w:rPr>
+        <w:t xml:space="preserve">Customer</w:t>
+      </w:r>
+      <w:r>
+        <w:rPr>
+          <w:rtl w:val="0"/>
+        </w:rPr>
+        <w:t xml:space="preserve">, </w:t>
+      </w:r>
+      <w:r>
+        <w:rPr>
+          <w:b w:val="1"/>
+          <w:rtl w:val="0"/>
+        </w:rPr>
+        <w:t xml:space="preserve">Employee</w:t>
+      </w:r>
+      <w:r>
+        <w:rPr>
+          <w:rtl w:val="0"/>
+        </w:rPr>
+        <w:t xml:space="preserve">, </w:t>
+      </w:r>
+      <w:r>
+        <w:rPr>
+          <w:b w:val="1"/>
+          <w:rtl w:val="0"/>
+        </w:rPr>
+        <w:t xml:space="preserve">Orders</w:t>
+      </w:r>
+      <w:r>
+        <w:rPr>
+          <w:rtl w:val="0"/>
+        </w:rPr>
+        <w:t xml:space="preserve">, and </w:t>
+      </w:r>
+      <w:r>
+        <w:rPr>
+          <w:b w:val="1"/>
+          <w:rtl w:val="0"/>
+        </w:rPr>
+        <w:t xml:space="preserve">Product</w:t>
+      </w:r>
+      <w:r>
+        <w:rPr>
+          <w:rtl w:val="0"/>
+        </w:rPr>
+        <w:t xml:space="preserve">, which are essential for managing business operations. Other components like </w:t>
+      </w:r>
+      <w:r>
+        <w:rPr>
+          <w:b w:val="1"/>
+          <w:rtl w:val="0"/>
+        </w:rPr>
+        <w:t xml:space="preserve">Tax</w:t>
+      </w:r>
+      <w:r>
+        <w:rPr>
+          <w:rtl w:val="0"/>
+        </w:rPr>
+        <w:t xml:space="preserve">, </w:t>
+      </w:r>
+      <w:r>
+        <w:rPr>
+          <w:b w:val="1"/>
+          <w:rtl w:val="0"/>
+        </w:rPr>
+        <w:t xml:space="preserve">Payment</w:t>
+      </w:r>
+      <w:r>
+        <w:rPr>
+          <w:rtl w:val="0"/>
+        </w:rPr>
+        <w:t xml:space="preserve">, </w:t>
+      </w:r>
+      <w:r>
+        <w:rPr>
+          <w:b w:val="1"/>
+          <w:rtl w:val="0"/>
+        </w:rPr>
+        <w:t xml:space="preserve">Discount</w:t>
+      </w:r>
+      <w:r>
+        <w:rPr>
+          <w:rtl w:val="0"/>
+        </w:rPr>
+        <w:t xml:space="preserve">, and </w:t>
+      </w:r>
+      <w:r>
+        <w:rPr>
+          <w:b w:val="1"/>
+          <w:rtl w:val="0"/>
+        </w:rPr>
+        <w:t xml:space="preserve">GiftCard</w:t>
+      </w:r>
+      <w:r>
+        <w:rPr>
+          <w:rtl w:val="0"/>
+        </w:rPr>
+        <w:t xml:space="preserve"> handle financial details and promotions. Inventory tracks stock levels, while </w:t>
+      </w:r>
+      <w:r>
+        <w:rPr>
+          <w:b w:val="1"/>
+          <w:rtl w:val="0"/>
+        </w:rPr>
+        <w:t xml:space="preserve">Product Location</w:t>
+      </w:r>
+      <w:r>
+        <w:rPr>
+          <w:rtl w:val="0"/>
+        </w:rPr>
+        <w:t xml:space="preserve"> and </w:t>
+      </w:r>
+      <w:r>
+        <w:rPr>
+          <w:b w:val="1"/>
+          <w:rtl w:val="0"/>
+        </w:rPr>
+        <w:t xml:space="preserve">Business Location</w:t>
+      </w:r>
+      <w:r>
+        <w:rPr>
+          <w:rtl w:val="0"/>
+        </w:rPr>
+        <w:t xml:space="preserve"> manage where products and business locations are stored. </w:t>
+      </w:r>
+      <w:r>
+        <w:rPr>
+          <w:b w:val="1"/>
+          <w:rtl w:val="0"/>
+        </w:rPr>
+        <w:t xml:space="preserve">Service</w:t>
+      </w:r>
+      <w:r>
+        <w:rPr>
+          <w:rtl w:val="0"/>
+        </w:rPr>
+        <w:t xml:space="preserve"> and </w:t>
+      </w:r>
+      <w:r>
+        <w:rPr>
+          <w:b w:val="1"/>
+          <w:rtl w:val="0"/>
+        </w:rPr>
+        <w:t xml:space="preserve">Reservation</w:t>
+      </w:r>
+      <w:r>
+        <w:rPr>
+          <w:rtl w:val="0"/>
+        </w:rPr>
+        <w:t xml:space="preserve"> deal with bookings and services offered. The </w:t>
+      </w:r>
+      <w:r>
+        <w:rPr>
+          <w:b w:val="1"/>
+          <w:rtl w:val="0"/>
+        </w:rPr>
+        <w:t xml:space="preserve">&lt;&lt;import&gt;&gt;</w:t>
+      </w:r>
+      <w:r>
+        <w:rPr>
+          <w:rtl w:val="0"/>
+        </w:rPr>
+        <w:t xml:space="preserve"> and </w:t>
+      </w:r>
+      <w:r>
+        <w:rPr>
+          <w:b w:val="1"/>
+          <w:rtl w:val="0"/>
+        </w:rPr>
+        <w:t xml:space="preserve">&lt;&lt;access&gt;&gt; </w:t>
+      </w:r>
+      <w:r>
+        <w:rPr>
+          <w:rtl w:val="0"/>
+        </w:rPr>
+        <w:t xml:space="preserve">dependencies show how different parts of the system connect and rely on each other.</w:t>
+      </w:r>
+      <w:r>
+        <w:rPr>
+          <w:rtl w:val="0"/>
+        </w:rPr>
+      </w:r>
+    </w:p>
+    <w:p>
+      <w:pPr>
+        <w:rPr/>
+      </w:pPr>
+      <w:r>
+        <w:rPr/>
+        <w:drawing>
+          <wp:inline distB="114300" distT="114300" distL="114300" distR="114300">
+            <wp:extent cx="5943600" cy="3708400"/>
+            <wp:effectExtent b="0" l="0" r="0" t="0"/>
+            <wp:docPr id="4" name="image8.jpg"/>
+            <a:graphic>
+              <a:graphicData uri="http://schemas.openxmlformats.org/drawingml/2006/picture">
+                <pic:pic>
+                  <pic:nvPicPr>
+                    <pic:cNvPr id="0" name="image8.jpg"/>
+                    <pic:cNvPicPr preferRelativeResize="0"/>
+                  </pic:nvPicPr>
+                  <pic:blipFill>
+                    <a:blip r:embed="rId14"/>
+                    <a:srcRect b="0" l="0" r="0" t="0"/>
+                    <a:stretch>
+                      <a:fillRect/>
+                    </a:stretch>
+                  </pic:blipFill>
+                  <pic:spPr>
+                    <a:xfrm>
+                      <a:off x="0" y="0"/>
+                      <a:ext cx="5943600" cy="3708400"/>
+                    </a:xfrm>
+                    <a:prstGeom prst="rect"/>
+                    <a:ln/>
+                  </pic:spPr>
+                </pic:pic>
+              </a:graphicData>
+            </a:graphic>
+          </wp:inline>
+        </w:drawing>
+      </w:r>
+      <w:r>
+        <w:rPr>
+          <w:rtl w:val="0"/>
+        </w:rPr>
+      </w:r>
+    </w:p>
+    <w:p>
+      <w:pPr>
+        <w:pStyle w:val="Heading1"/>
+        <w:rPr/>
+      </w:pPr>
+      <w:bookmarkStart w:colFirst="0" w:colLast="0" w:name="_drw2zunk0lp8" w:id="15"/>
+      <w:bookmarkEnd w:id="15"/>
+      <w:r>
+        <w:rPr>
+          <w:rtl w:val="0"/>
+        </w:rPr>
         <w:t xml:space="preserve">Roles and permissions</w:t>
       </w:r>
     </w:p>
@@ -1650,8 +1966,8 @@
         <w:pStyle w:val="Heading2"/>
         <w:rPr/>
       </w:pPr>
-      <w:bookmarkStart w:colFirst="0" w:colLast="0" w:name="_8o5j9exoule" w:id="15"/>
-      <w:bookmarkEnd w:id="15"/>
+      <w:bookmarkStart w:colFirst="0" w:colLast="0" w:name="_8o5j9exoule" w:id="16"/>
+      <w:bookmarkEnd w:id="16"/>
       <w:r>
         <w:rPr>
           <w:rtl w:val="0"/>
@@ -1761,8 +2077,8 @@
         <w:pStyle w:val="Heading2"/>
         <w:rPr/>
       </w:pPr>
-      <w:bookmarkStart w:colFirst="0" w:colLast="0" w:name="_ufhk1cv0jvrg" w:id="16"/>
-      <w:bookmarkEnd w:id="16"/>
+      <w:bookmarkStart w:colFirst="0" w:colLast="0" w:name="_ufhk1cv0jvrg" w:id="17"/>
+      <w:bookmarkEnd w:id="17"/>
       <w:r>
         <w:rPr>
           <w:rtl w:val="0"/>
@@ -1807,8 +2123,8 @@
         <w:pStyle w:val="Heading1"/>
         <w:rPr/>
       </w:pPr>
-      <w:bookmarkStart w:colFirst="0" w:colLast="0" w:name="_3iwcotu2ulwj" w:id="17"/>
-      <w:bookmarkEnd w:id="17"/>
+      <w:bookmarkStart w:colFirst="0" w:colLast="0" w:name="_3iwcotu2ulwj" w:id="18"/>
+      <w:bookmarkEnd w:id="18"/>
       <w:r>
         <w:rPr>
           <w:rtl w:val="0"/>
@@ -1878,16 +2194,16 @@
           <wp:inline distB="114300" distT="114300" distL="114300" distR="114300">
             <wp:extent cx="4000500" cy="3609975"/>
             <wp:effectExtent b="0" l="0" r="0" t="0"/>
-            <wp:docPr id="4" name="image7.png"/>
+            <wp:docPr id="5" name="image1.png"/>
             <a:graphic>
               <a:graphicData uri="http://schemas.openxmlformats.org/drawingml/2006/picture">
                 <pic:pic>
                   <pic:nvPicPr>
-                    <pic:cNvPr id="0" name="image7.png"/>
+                    <pic:cNvPr id="0" name="image1.png"/>
                     <pic:cNvPicPr preferRelativeResize="0"/>
                   </pic:nvPicPr>
                   <pic:blipFill>
-                    <a:blip r:embed="rId14"/>
+                    <a:blip r:embed="rId15"/>
                     <a:srcRect b="4447" l="0" r="0" t="4447"/>
                     <a:stretch>
                       <a:fillRect/>
@@ -2106,16 +2422,16 @@
           <wp:inline distB="114300" distT="114300" distL="114300" distR="114300">
             <wp:extent cx="5943600" cy="4064000"/>
             <wp:effectExtent b="0" l="0" r="0" t="0"/>
-            <wp:docPr id="6" name="image1.png"/>
+            <wp:docPr id="7" name="image3.png"/>
             <a:graphic>
               <a:graphicData uri="http://schemas.openxmlformats.org/drawingml/2006/picture">
                 <pic:pic>
                   <pic:nvPicPr>
-                    <pic:cNvPr id="0" name="image1.png"/>
+                    <pic:cNvPr id="0" name="image3.png"/>
                     <pic:cNvPicPr preferRelativeResize="0"/>
                   </pic:nvPicPr>
                   <pic:blipFill>
-                    <a:blip r:embed="rId15"/>
+                    <a:blip r:embed="rId16"/>
                     <a:srcRect b="0" l="0" r="0" t="0"/>
                     <a:stretch>
                       <a:fillRect/>
@@ -2214,8 +2530,8 @@
         <w:pStyle w:val="Heading1"/>
         <w:rPr/>
       </w:pPr>
-      <w:bookmarkStart w:colFirst="0" w:colLast="0" w:name="_c1xg8axwy1f" w:id="18"/>
-      <w:bookmarkEnd w:id="18"/>
+      <w:bookmarkStart w:colFirst="0" w:colLast="0" w:name="_c1xg8axwy1f" w:id="19"/>
+      <w:bookmarkEnd w:id="19"/>
       <w:r>
         <w:rPr>
           <w:rtl w:val="0"/>
@@ -2233,7 +2549,7 @@
         </w:rPr>
         <w:t xml:space="preserve">Everything related to the API contracts and this project could be found here: </w:t>
       </w:r>
-      <w:hyperlink r:id="rId16">
+      <w:hyperlink r:id="rId17">
         <w:r>
           <w:rPr>
             <w:color w:val="1155cc"/>
@@ -2254,8 +2570,8 @@
         <w:pStyle w:val="Heading1"/>
         <w:rPr/>
       </w:pPr>
-      <w:bookmarkStart w:colFirst="0" w:colLast="0" w:name="_vqvvc0z7h5m6" w:id="19"/>
-      <w:bookmarkEnd w:id="19"/>
+      <w:bookmarkStart w:colFirst="0" w:colLast="0" w:name="_vqvvc0z7h5m6" w:id="20"/>
+      <w:bookmarkEnd w:id="20"/>
       <w:r>
         <w:rPr>
           <w:rtl w:val="0"/>
@@ -2268,8 +2584,8 @@
         <w:pStyle w:val="Heading2"/>
         <w:rPr/>
       </w:pPr>
-      <w:bookmarkStart w:colFirst="0" w:colLast="0" w:name="_a1p050134i29" w:id="20"/>
-      <w:bookmarkEnd w:id="20"/>
+      <w:bookmarkStart w:colFirst="0" w:colLast="0" w:name="_a1p050134i29" w:id="21"/>
+      <w:bookmarkEnd w:id="21"/>
       <w:r>
         <w:rPr>
           <w:rtl w:val="0"/>

</xml_diff>

<commit_message>
Added createdBy and modifiedBy explanation
</commit_message>
<xml_diff>
--- a/asdasdasd_technical_design.docx
+++ b/asdasdasd_technical_design.docx
@@ -34,6 +34,7 @@
             <w:spacing w:before="60" w:line="240" w:lineRule="auto"/>
             <w:jc w:val="left"/>
             <w:rPr>
+              <w:rFonts w:ascii="Arial" w:cs="Arial" w:eastAsia="Arial" w:hAnsi="Arial"/>
               <w:b w:val="1"/>
               <w:i w:val="0"/>
               <w:smallCaps w:val="0"/>
@@ -54,6 +55,7 @@
           <w:hyperlink w:anchor="_8momj3gmagen">
             <w:r>
               <w:rPr>
+                <w:rFonts w:ascii="Times New Roman" w:cs="Times New Roman" w:eastAsia="Times New Roman" w:hAnsi="Times New Roman"/>
                 <w:b w:val="1"/>
                 <w:i w:val="0"/>
                 <w:smallCaps w:val="0"/>
@@ -86,6 +88,7 @@
             <w:spacing w:before="60" w:line="240" w:lineRule="auto"/>
             <w:jc w:val="left"/>
             <w:rPr>
+              <w:rFonts w:ascii="Arial" w:cs="Arial" w:eastAsia="Arial" w:hAnsi="Arial"/>
               <w:b w:val="1"/>
               <w:i w:val="0"/>
               <w:smallCaps w:val="0"/>
@@ -101,6 +104,7 @@
           <w:hyperlink w:anchor="_hnhdiymodj74">
             <w:r>
               <w:rPr>
+                <w:rFonts w:ascii="Times New Roman" w:cs="Times New Roman" w:eastAsia="Times New Roman" w:hAnsi="Times New Roman"/>
                 <w:b w:val="1"/>
                 <w:i w:val="0"/>
                 <w:smallCaps w:val="0"/>
@@ -134,6 +138,8 @@
             <w:ind w:left="360" w:firstLine="0"/>
             <w:jc w:val="left"/>
             <w:rPr>
+              <w:rFonts w:ascii="Arial" w:cs="Arial" w:eastAsia="Arial" w:hAnsi="Arial"/>
+              <w:b w:val="0"/>
               <w:i w:val="0"/>
               <w:smallCaps w:val="0"/>
               <w:strike w:val="0"/>
@@ -148,6 +154,8 @@
           <w:hyperlink w:anchor="_yyuduwibgx7u">
             <w:r>
               <w:rPr>
+                <w:rFonts w:ascii="Times New Roman" w:cs="Times New Roman" w:eastAsia="Times New Roman" w:hAnsi="Times New Roman"/>
+                <w:b w:val="0"/>
                 <w:i w:val="0"/>
                 <w:smallCaps w:val="0"/>
                 <w:strike w:val="0"/>
@@ -180,6 +188,8 @@
             <w:ind w:left="360" w:firstLine="0"/>
             <w:jc w:val="left"/>
             <w:rPr>
+              <w:rFonts w:ascii="Arial" w:cs="Arial" w:eastAsia="Arial" w:hAnsi="Arial"/>
+              <w:b w:val="0"/>
               <w:i w:val="0"/>
               <w:smallCaps w:val="0"/>
               <w:strike w:val="0"/>
@@ -194,6 +204,8 @@
           <w:hyperlink w:anchor="_6x04q21c9o4b">
             <w:r>
               <w:rPr>
+                <w:rFonts w:ascii="Times New Roman" w:cs="Times New Roman" w:eastAsia="Times New Roman" w:hAnsi="Times New Roman"/>
+                <w:b w:val="0"/>
                 <w:i w:val="0"/>
                 <w:smallCaps w:val="0"/>
                 <w:strike w:val="0"/>
@@ -226,6 +238,8 @@
             <w:ind w:left="360" w:firstLine="0"/>
             <w:jc w:val="left"/>
             <w:rPr>
+              <w:rFonts w:ascii="Arial" w:cs="Arial" w:eastAsia="Arial" w:hAnsi="Arial"/>
+              <w:b w:val="0"/>
               <w:i w:val="0"/>
               <w:smallCaps w:val="0"/>
               <w:strike w:val="0"/>
@@ -240,6 +254,8 @@
           <w:hyperlink w:anchor="_weyyiepez03y">
             <w:r>
               <w:rPr>
+                <w:rFonts w:ascii="Times New Roman" w:cs="Times New Roman" w:eastAsia="Times New Roman" w:hAnsi="Times New Roman"/>
+                <w:b w:val="0"/>
                 <w:i w:val="0"/>
                 <w:smallCaps w:val="0"/>
                 <w:strike w:val="0"/>
@@ -272,6 +288,8 @@
             <w:ind w:left="360" w:firstLine="0"/>
             <w:jc w:val="left"/>
             <w:rPr>
+              <w:rFonts w:ascii="Arial" w:cs="Arial" w:eastAsia="Arial" w:hAnsi="Arial"/>
+              <w:b w:val="0"/>
               <w:i w:val="0"/>
               <w:smallCaps w:val="0"/>
               <w:strike w:val="0"/>
@@ -286,6 +304,8 @@
           <w:hyperlink w:anchor="_cuplhivzjatb">
             <w:r>
               <w:rPr>
+                <w:rFonts w:ascii="Times New Roman" w:cs="Times New Roman" w:eastAsia="Times New Roman" w:hAnsi="Times New Roman"/>
+                <w:b w:val="0"/>
                 <w:i w:val="0"/>
                 <w:smallCaps w:val="0"/>
                 <w:strike w:val="0"/>
@@ -318,6 +338,8 @@
             <w:ind w:left="360" w:firstLine="0"/>
             <w:jc w:val="left"/>
             <w:rPr>
+              <w:rFonts w:ascii="Arial" w:cs="Arial" w:eastAsia="Arial" w:hAnsi="Arial"/>
+              <w:b w:val="0"/>
               <w:i w:val="0"/>
               <w:smallCaps w:val="0"/>
               <w:strike w:val="0"/>
@@ -332,6 +354,8 @@
           <w:hyperlink w:anchor="_4nptgflg03k">
             <w:r>
               <w:rPr>
+                <w:rFonts w:ascii="Times New Roman" w:cs="Times New Roman" w:eastAsia="Times New Roman" w:hAnsi="Times New Roman"/>
+                <w:b w:val="0"/>
                 <w:i w:val="0"/>
                 <w:smallCaps w:val="0"/>
                 <w:strike w:val="0"/>
@@ -364,6 +388,8 @@
             <w:ind w:left="360" w:firstLine="0"/>
             <w:jc w:val="left"/>
             <w:rPr>
+              <w:rFonts w:ascii="Arial" w:cs="Arial" w:eastAsia="Arial" w:hAnsi="Arial"/>
+              <w:b w:val="0"/>
               <w:i w:val="0"/>
               <w:smallCaps w:val="0"/>
               <w:strike w:val="0"/>
@@ -378,6 +404,8 @@
           <w:hyperlink w:anchor="_kmlyv8onid6i">
             <w:r>
               <w:rPr>
+                <w:rFonts w:ascii="Times New Roman" w:cs="Times New Roman" w:eastAsia="Times New Roman" w:hAnsi="Times New Roman"/>
+                <w:b w:val="0"/>
                 <w:i w:val="0"/>
                 <w:smallCaps w:val="0"/>
                 <w:strike w:val="0"/>
@@ -410,6 +438,8 @@
             <w:ind w:left="360" w:firstLine="0"/>
             <w:jc w:val="left"/>
             <w:rPr>
+              <w:rFonts w:ascii="Arial" w:cs="Arial" w:eastAsia="Arial" w:hAnsi="Arial"/>
+              <w:b w:val="0"/>
               <w:i w:val="0"/>
               <w:smallCaps w:val="0"/>
               <w:strike w:val="0"/>
@@ -424,6 +454,8 @@
           <w:hyperlink w:anchor="_d0cuavscjwiy">
             <w:r>
               <w:rPr>
+                <w:rFonts w:ascii="Times New Roman" w:cs="Times New Roman" w:eastAsia="Times New Roman" w:hAnsi="Times New Roman"/>
+                <w:b w:val="0"/>
                 <w:i w:val="0"/>
                 <w:smallCaps w:val="0"/>
                 <w:strike w:val="0"/>
@@ -455,6 +487,7 @@
             <w:spacing w:before="60" w:line="240" w:lineRule="auto"/>
             <w:jc w:val="left"/>
             <w:rPr>
+              <w:rFonts w:ascii="Arial" w:cs="Arial" w:eastAsia="Arial" w:hAnsi="Arial"/>
               <w:b w:val="1"/>
               <w:i w:val="0"/>
               <w:smallCaps w:val="0"/>
@@ -470,6 +503,7 @@
           <w:hyperlink w:anchor="_40ocslrosky4">
             <w:r>
               <w:rPr>
+                <w:rFonts w:ascii="Times New Roman" w:cs="Times New Roman" w:eastAsia="Times New Roman" w:hAnsi="Times New Roman"/>
                 <w:b w:val="1"/>
                 <w:i w:val="0"/>
                 <w:smallCaps w:val="0"/>
@@ -503,6 +537,8 @@
             <w:ind w:left="360" w:firstLine="0"/>
             <w:jc w:val="left"/>
             <w:rPr>
+              <w:rFonts w:ascii="Arial" w:cs="Arial" w:eastAsia="Arial" w:hAnsi="Arial"/>
+              <w:b w:val="0"/>
               <w:i w:val="0"/>
               <w:smallCaps w:val="0"/>
               <w:strike w:val="0"/>
@@ -517,6 +553,8 @@
           <w:hyperlink w:anchor="_ez9xcvhcueyn">
             <w:r>
               <w:rPr>
+                <w:rFonts w:ascii="Times New Roman" w:cs="Times New Roman" w:eastAsia="Times New Roman" w:hAnsi="Times New Roman"/>
+                <w:b w:val="0"/>
                 <w:i w:val="0"/>
                 <w:smallCaps w:val="0"/>
                 <w:strike w:val="0"/>
@@ -546,8 +584,109 @@
               <w:tab w:val="right" w:leader="none" w:pos="12000"/>
             </w:tabs>
             <w:spacing w:before="60" w:line="240" w:lineRule="auto"/>
+            <w:ind w:left="360" w:firstLine="0"/>
             <w:jc w:val="left"/>
             <w:rPr>
+              <w:rFonts w:ascii="Arial" w:cs="Arial" w:eastAsia="Arial" w:hAnsi="Arial"/>
+              <w:b w:val="0"/>
+              <w:i w:val="0"/>
+              <w:smallCaps w:val="0"/>
+              <w:strike w:val="0"/>
+              <w:color w:val="000000"/>
+              <w:sz w:val="22"/>
+              <w:szCs w:val="22"/>
+              <w:u w:val="none"/>
+              <w:shd w:fill="auto" w:val="clear"/>
+              <w:vertAlign w:val="baseline"/>
+            </w:rPr>
+          </w:pPr>
+          <w:hyperlink w:anchor="_4lkst2yjb64m">
+            <w:r>
+              <w:rPr>
+                <w:rFonts w:ascii="Times New Roman" w:cs="Times New Roman" w:eastAsia="Times New Roman" w:hAnsi="Times New Roman"/>
+                <w:b w:val="0"/>
+                <w:i w:val="0"/>
+                <w:smallCaps w:val="0"/>
+                <w:strike w:val="0"/>
+                <w:color w:val="000000"/>
+                <w:sz w:val="22"/>
+                <w:szCs w:val="22"/>
+                <w:u w:val="none"/>
+                <w:shd w:fill="auto" w:val="clear"/>
+                <w:vertAlign w:val="baseline"/>
+                <w:rtl w:val="0"/>
+              </w:rPr>
+              <w:t xml:space="preserve">System parameters</w:t>
+              <w:tab/>
+              <w:t xml:space="preserve">8</w:t>
+            </w:r>
+          </w:hyperlink>
+          <w:r>
+            <w:rPr>
+              <w:rtl w:val="0"/>
+            </w:rPr>
+          </w:r>
+        </w:p>
+        <w:p>
+          <w:pPr>
+            <w:widowControl w:val="0"/>
+            <w:tabs>
+              <w:tab w:val="right" w:leader="none" w:pos="12000"/>
+            </w:tabs>
+            <w:spacing w:before="60" w:line="240" w:lineRule="auto"/>
+            <w:ind w:left="360" w:firstLine="0"/>
+            <w:jc w:val="left"/>
+            <w:rPr>
+              <w:rFonts w:ascii="Arial" w:cs="Arial" w:eastAsia="Arial" w:hAnsi="Arial"/>
+              <w:b w:val="0"/>
+              <w:i w:val="0"/>
+              <w:smallCaps w:val="0"/>
+              <w:strike w:val="0"/>
+              <w:color w:val="000000"/>
+              <w:sz w:val="22"/>
+              <w:szCs w:val="22"/>
+              <w:u w:val="none"/>
+              <w:shd w:fill="auto" w:val="clear"/>
+              <w:vertAlign w:val="baseline"/>
+            </w:rPr>
+          </w:pPr>
+          <w:hyperlink w:anchor="_8135r2jpzrs8">
+            <w:r>
+              <w:rPr>
+                <w:rFonts w:ascii="Times New Roman" w:cs="Times New Roman" w:eastAsia="Times New Roman" w:hAnsi="Times New Roman"/>
+                <w:b w:val="0"/>
+                <w:i w:val="0"/>
+                <w:smallCaps w:val="0"/>
+                <w:strike w:val="0"/>
+                <w:color w:val="000000"/>
+                <w:sz w:val="22"/>
+                <w:szCs w:val="22"/>
+                <w:u w:val="none"/>
+                <w:shd w:fill="auto" w:val="clear"/>
+                <w:vertAlign w:val="baseline"/>
+                <w:rtl w:val="0"/>
+              </w:rPr>
+              <w:t xml:space="preserve">ModifiedBy and CreatedBy</w:t>
+              <w:tab/>
+              <w:t xml:space="preserve">9</w:t>
+            </w:r>
+          </w:hyperlink>
+          <w:r>
+            <w:rPr>
+              <w:rtl w:val="0"/>
+            </w:rPr>
+          </w:r>
+        </w:p>
+        <w:p>
+          <w:pPr>
+            <w:widowControl w:val="0"/>
+            <w:tabs>
+              <w:tab w:val="right" w:leader="none" w:pos="12000"/>
+            </w:tabs>
+            <w:spacing w:before="60" w:line="240" w:lineRule="auto"/>
+            <w:jc w:val="left"/>
+            <w:rPr>
+              <w:rFonts w:ascii="Arial" w:cs="Arial" w:eastAsia="Arial" w:hAnsi="Arial"/>
               <w:b w:val="1"/>
               <w:i w:val="0"/>
               <w:smallCaps w:val="0"/>
@@ -563,6 +702,7 @@
           <w:hyperlink w:anchor="_pax88b6d6b3u">
             <w:r>
               <w:rPr>
+                <w:rFonts w:ascii="Times New Roman" w:cs="Times New Roman" w:eastAsia="Times New Roman" w:hAnsi="Times New Roman"/>
                 <w:b w:val="1"/>
                 <w:i w:val="0"/>
                 <w:smallCaps w:val="0"/>
@@ -577,7 +717,7 @@
               </w:rPr>
               <w:t xml:space="preserve">Package diagram</w:t>
               <w:tab/>
-              <w:t xml:space="preserve">8</w:t>
+              <w:t xml:space="preserve">9</w:t>
             </w:r>
           </w:hyperlink>
           <w:r>
@@ -595,6 +735,7 @@
             <w:spacing w:before="60" w:line="240" w:lineRule="auto"/>
             <w:jc w:val="left"/>
             <w:rPr>
+              <w:rFonts w:ascii="Arial" w:cs="Arial" w:eastAsia="Arial" w:hAnsi="Arial"/>
               <w:b w:val="1"/>
               <w:i w:val="0"/>
               <w:smallCaps w:val="0"/>
@@ -610,6 +751,7 @@
           <w:hyperlink w:anchor="_drw2zunk0lp8">
             <w:r>
               <w:rPr>
+                <w:rFonts w:ascii="Times New Roman" w:cs="Times New Roman" w:eastAsia="Times New Roman" w:hAnsi="Times New Roman"/>
                 <w:b w:val="1"/>
                 <w:i w:val="0"/>
                 <w:smallCaps w:val="0"/>
@@ -624,7 +766,7 @@
               </w:rPr>
               <w:t xml:space="preserve">Roles and permissions</w:t>
               <w:tab/>
-              <w:t xml:space="preserve">9</w:t>
+              <w:t xml:space="preserve">10</w:t>
             </w:r>
           </w:hyperlink>
           <w:r>
@@ -643,6 +785,8 @@
             <w:ind w:left="360" w:firstLine="0"/>
             <w:jc w:val="left"/>
             <w:rPr>
+              <w:rFonts w:ascii="Arial" w:cs="Arial" w:eastAsia="Arial" w:hAnsi="Arial"/>
+              <w:b w:val="0"/>
               <w:i w:val="0"/>
               <w:smallCaps w:val="0"/>
               <w:strike w:val="0"/>
@@ -657,6 +801,8 @@
           <w:hyperlink w:anchor="_8o5j9exoule">
             <w:r>
               <w:rPr>
+                <w:rFonts w:ascii="Times New Roman" w:cs="Times New Roman" w:eastAsia="Times New Roman" w:hAnsi="Times New Roman"/>
+                <w:b w:val="0"/>
                 <w:i w:val="0"/>
                 <w:smallCaps w:val="0"/>
                 <w:strike w:val="0"/>
@@ -670,7 +816,7 @@
               </w:rPr>
               <w:t xml:space="preserve">Roles</w:t>
               <w:tab/>
-              <w:t xml:space="preserve">9</w:t>
+              <w:t xml:space="preserve">10</w:t>
             </w:r>
           </w:hyperlink>
           <w:r>
@@ -689,6 +835,8 @@
             <w:ind w:left="360" w:firstLine="0"/>
             <w:jc w:val="left"/>
             <w:rPr>
+              <w:rFonts w:ascii="Arial" w:cs="Arial" w:eastAsia="Arial" w:hAnsi="Arial"/>
+              <w:b w:val="0"/>
               <w:i w:val="0"/>
               <w:smallCaps w:val="0"/>
               <w:strike w:val="0"/>
@@ -703,6 +851,8 @@
           <w:hyperlink w:anchor="_ufhk1cv0jvrg">
             <w:r>
               <w:rPr>
+                <w:rFonts w:ascii="Times New Roman" w:cs="Times New Roman" w:eastAsia="Times New Roman" w:hAnsi="Times New Roman"/>
+                <w:b w:val="0"/>
                 <w:i w:val="0"/>
                 <w:smallCaps w:val="0"/>
                 <w:strike w:val="0"/>
@@ -734,6 +884,7 @@
             <w:spacing w:before="60" w:line="240" w:lineRule="auto"/>
             <w:jc w:val="left"/>
             <w:rPr>
+              <w:rFonts w:ascii="Arial" w:cs="Arial" w:eastAsia="Arial" w:hAnsi="Arial"/>
               <w:b w:val="1"/>
               <w:i w:val="0"/>
               <w:smallCaps w:val="0"/>
@@ -749,6 +900,7 @@
           <w:hyperlink w:anchor="_3iwcotu2ulwj">
             <w:r>
               <w:rPr>
+                <w:rFonts w:ascii="Times New Roman" w:cs="Times New Roman" w:eastAsia="Times New Roman" w:hAnsi="Times New Roman"/>
                 <w:b w:val="1"/>
                 <w:i w:val="0"/>
                 <w:smallCaps w:val="0"/>
@@ -763,7 +915,7 @@
               </w:rPr>
               <w:t xml:space="preserve">Audit data</w:t>
               <w:tab/>
-              <w:t xml:space="preserve">10</w:t>
+              <w:t xml:space="preserve">11</w:t>
             </w:r>
           </w:hyperlink>
           <w:r>
@@ -781,6 +933,7 @@
             <w:spacing w:before="60" w:line="240" w:lineRule="auto"/>
             <w:jc w:val="left"/>
             <w:rPr>
+              <w:rFonts w:ascii="Arial" w:cs="Arial" w:eastAsia="Arial" w:hAnsi="Arial"/>
               <w:b w:val="1"/>
               <w:i w:val="0"/>
               <w:smallCaps w:val="0"/>
@@ -796,6 +949,7 @@
           <w:hyperlink w:anchor="_c1xg8axwy1f">
             <w:r>
               <w:rPr>
+                <w:rFonts w:ascii="Times New Roman" w:cs="Times New Roman" w:eastAsia="Times New Roman" w:hAnsi="Times New Roman"/>
                 <w:b w:val="1"/>
                 <w:i w:val="0"/>
                 <w:smallCaps w:val="0"/>
@@ -810,7 +964,7 @@
               </w:rPr>
               <w:t xml:space="preserve">API contracts</w:t>
               <w:tab/>
-              <w:t xml:space="preserve">11</w:t>
+              <w:t xml:space="preserve">12</w:t>
             </w:r>
           </w:hyperlink>
           <w:r>
@@ -828,6 +982,7 @@
             <w:spacing w:before="60" w:line="240" w:lineRule="auto"/>
             <w:jc w:val="left"/>
             <w:rPr>
+              <w:rFonts w:ascii="Arial" w:cs="Arial" w:eastAsia="Arial" w:hAnsi="Arial"/>
               <w:b w:val="1"/>
               <w:i w:val="0"/>
               <w:smallCaps w:val="0"/>
@@ -843,6 +998,7 @@
           <w:hyperlink w:anchor="_vqvvc0z7h5m6">
             <w:r>
               <w:rPr>
+                <w:rFonts w:ascii="Times New Roman" w:cs="Times New Roman" w:eastAsia="Times New Roman" w:hAnsi="Times New Roman"/>
                 <w:b w:val="1"/>
                 <w:i w:val="0"/>
                 <w:smallCaps w:val="0"/>
@@ -857,7 +1013,7 @@
               </w:rPr>
               <w:t xml:space="preserve">Appendix</w:t>
               <w:tab/>
-              <w:t xml:space="preserve">11</w:t>
+              <w:t xml:space="preserve">12</w:t>
             </w:r>
           </w:hyperlink>
           <w:r>
@@ -889,23 +1045,6 @@
               <w:vertAlign w:val="baseline"/>
             </w:rPr>
           </w:pPr>
-          <w:hyperlink w:anchor="_a1p050134i29">
-            <w:r>
-              <w:rPr>
-                <w:i w:val="0"/>
-                <w:smallCaps w:val="0"/>
-                <w:strike w:val="0"/>
-                <w:color w:val="000000"/>
-                <w:sz w:val="24"/>
-                <w:szCs w:val="24"/>
-                <w:u w:val="none"/>
-                <w:shd w:fill="auto" w:val="clear"/>
-                <w:vertAlign w:val="baseline"/>
-                <w:rtl w:val="0"/>
-              </w:rPr>
-              <w:t xml:space="preserve">Audit variation A</w:t>
-            </w:r>
-          </w:hyperlink>
           <w:hyperlink w:anchor="_a1p050134i29">
             <w:r>
               <w:rPr>
@@ -922,8 +1061,9 @@
                 <w:vertAlign w:val="baseline"/>
                 <w:rtl w:val="0"/>
               </w:rPr>
+              <w:t xml:space="preserve">Audit variation A</w:t>
               <w:tab/>
-              <w:t xml:space="preserve">11</w:t>
+              <w:t xml:space="preserve">12</w:t>
             </w:r>
           </w:hyperlink>
           <w:r>
@@ -979,16 +1119,11 @@
       </w:pPr>
       <w:bookmarkStart w:colFirst="0" w:colLast="0" w:name="_8momj3gmagen" w:id="3"/>
       <w:bookmarkEnd w:id="3"/>
-      <w:commentRangeStart w:id="0"/>
       <w:r>
         <w:rPr>
           <w:rtl w:val="0"/>
         </w:rPr>
         <w:t xml:space="preserve">Introduction</w:t>
-      </w:r>
-      <w:commentRangeEnd w:id="0"/>
-      <w:r>
-        <w:commentReference w:id="0"/>
       </w:r>
       <w:r>
         <w:rPr>
@@ -1035,16 +1170,11 @@
       </w:pPr>
       <w:bookmarkStart w:colFirst="0" w:colLast="0" w:name="_hnhdiymodj74" w:id="4"/>
       <w:bookmarkEnd w:id="4"/>
-      <w:commentRangeStart w:id="1"/>
       <w:r>
         <w:rPr>
           <w:rtl w:val="0"/>
         </w:rPr>
         <w:t xml:space="preserve">Flows</w:t>
-      </w:r>
-      <w:commentRangeEnd w:id="1"/>
-      <w:r>
-        <w:commentReference w:id="1"/>
       </w:r>
       <w:r>
         <w:rPr>
@@ -1099,16 +1229,16 @@
           <wp:inline distB="114300" distT="114300" distL="114300" distR="114300">
             <wp:extent cx="4295775" cy="5248275"/>
             <wp:effectExtent b="0" l="0" r="0" t="0"/>
-            <wp:docPr id="10" name="image4.png"/>
+            <wp:docPr id="10" name="image6.png"/>
             <a:graphic>
               <a:graphicData uri="http://schemas.openxmlformats.org/drawingml/2006/picture">
                 <pic:pic>
                   <pic:nvPicPr>
-                    <pic:cNvPr id="0" name="image4.png"/>
+                    <pic:cNvPr id="0" name="image6.png"/>
                     <pic:cNvPicPr preferRelativeResize="0"/>
                   </pic:nvPicPr>
                   <pic:blipFill>
-                    <a:blip r:embed="rId7"/>
+                    <a:blip r:embed="rId6"/>
                     <a:srcRect b="0" l="0" r="0" t="0"/>
                     <a:stretch>
                       <a:fillRect/>
@@ -1156,7 +1286,7 @@
         <w:rPr>
           <w:rtl w:val="0"/>
         </w:rPr>
-        <w:t xml:space="preserve">Order flow is showing how order is being processed. Adding a discount is an optional process that may be started by employee.</w:t>
+        <w:t xml:space="preserve">Order flow is showing how order is being processed. Adding a discount is an optional process that may be started by an employee.</w:t>
       </w:r>
     </w:p>
     <w:p>
@@ -1179,16 +1309,16 @@
           <wp:inline distB="114300" distT="114300" distL="114300" distR="114300">
             <wp:extent cx="5943600" cy="3035300"/>
             <wp:effectExtent b="0" l="0" r="0" t="0"/>
-            <wp:docPr id="6" name="image8.png"/>
+            <wp:docPr id="6" name="image9.png"/>
             <a:graphic>
               <a:graphicData uri="http://schemas.openxmlformats.org/drawingml/2006/picture">
                 <pic:pic>
                   <pic:nvPicPr>
-                    <pic:cNvPr id="0" name="image8.png"/>
+                    <pic:cNvPr id="0" name="image9.png"/>
                     <pic:cNvPicPr preferRelativeResize="0"/>
                   </pic:nvPicPr>
                   <pic:blipFill>
-                    <a:blip r:embed="rId8"/>
+                    <a:blip r:embed="rId7"/>
                     <a:srcRect b="0" l="0" r="0" t="0"/>
                     <a:stretch>
                       <a:fillRect/>
@@ -1250,16 +1380,16 @@
           <wp:inline distB="114300" distT="114300" distL="114300" distR="114300">
             <wp:extent cx="3152775" cy="2867025"/>
             <wp:effectExtent b="0" l="0" r="0" t="0"/>
-            <wp:docPr id="3" name="image9.png"/>
+            <wp:docPr id="3" name="image2.png"/>
             <a:graphic>
               <a:graphicData uri="http://schemas.openxmlformats.org/drawingml/2006/picture">
                 <pic:pic>
                   <pic:nvPicPr>
-                    <pic:cNvPr id="0" name="image9.png"/>
+                    <pic:cNvPr id="0" name="image2.png"/>
                     <pic:cNvPicPr preferRelativeResize="0"/>
                   </pic:nvPicPr>
                   <pic:blipFill>
-                    <a:blip r:embed="rId9"/>
+                    <a:blip r:embed="rId8"/>
                     <a:srcRect b="0" l="0" r="0" t="0"/>
                     <a:stretch>
                       <a:fillRect/>
@@ -1321,16 +1451,16 @@
           <wp:inline distB="114300" distT="114300" distL="114300" distR="114300">
             <wp:extent cx="2324100" cy="3533775"/>
             <wp:effectExtent b="0" l="0" r="0" t="0"/>
-            <wp:docPr id="1" name="image6.png"/>
+            <wp:docPr id="1" name="image7.png"/>
             <a:graphic>
               <a:graphicData uri="http://schemas.openxmlformats.org/drawingml/2006/picture">
                 <pic:pic>
                   <pic:nvPicPr>
-                    <pic:cNvPr id="0" name="image6.png"/>
+                    <pic:cNvPr id="0" name="image7.png"/>
                     <pic:cNvPicPr preferRelativeResize="0"/>
                   </pic:nvPicPr>
                   <pic:blipFill>
-                    <a:blip r:embed="rId10"/>
+                    <a:blip r:embed="rId9"/>
                     <a:srcRect b="0" l="0" r="0" t="0"/>
                     <a:stretch>
                       <a:fillRect/>
@@ -1405,16 +1535,16 @@
           <wp:inline distB="114300" distT="114300" distL="114300" distR="114300">
             <wp:extent cx="4581525" cy="3724275"/>
             <wp:effectExtent b="0" l="0" r="0" t="0"/>
-            <wp:docPr id="9" name="image3.png"/>
+            <wp:docPr id="9" name="image5.png"/>
             <a:graphic>
               <a:graphicData uri="http://schemas.openxmlformats.org/drawingml/2006/picture">
                 <pic:pic>
                   <pic:nvPicPr>
-                    <pic:cNvPr id="0" name="image3.png"/>
+                    <pic:cNvPr id="0" name="image5.png"/>
                     <pic:cNvPicPr preferRelativeResize="0"/>
                   </pic:nvPicPr>
                   <pic:blipFill>
-                    <a:blip r:embed="rId11"/>
+                    <a:blip r:embed="rId10"/>
                     <a:srcRect b="0" l="0" r="0" t="0"/>
                     <a:stretch>
                       <a:fillRect/>
@@ -1476,16 +1606,16 @@
           <wp:inline distB="114300" distT="114300" distL="114300" distR="114300">
             <wp:extent cx="3152775" cy="4295775"/>
             <wp:effectExtent b="0" l="0" r="0" t="0"/>
-            <wp:docPr id="2" name="image7.png"/>
+            <wp:docPr id="2" name="image4.png"/>
             <a:graphic>
               <a:graphicData uri="http://schemas.openxmlformats.org/drawingml/2006/picture">
                 <pic:pic>
                   <pic:nvPicPr>
-                    <pic:cNvPr id="0" name="image7.png"/>
+                    <pic:cNvPr id="0" name="image4.png"/>
                     <pic:cNvPicPr preferRelativeResize="0"/>
                   </pic:nvPicPr>
                   <pic:blipFill>
-                    <a:blip r:embed="rId12"/>
+                    <a:blip r:embed="rId11"/>
                     <a:srcRect b="0" l="0" r="0" t="0"/>
                     <a:stretch>
                       <a:fillRect/>
@@ -1548,16 +1678,16 @@
           <wp:inline distB="114300" distT="114300" distL="114300" distR="114300">
             <wp:extent cx="2771775" cy="4295775"/>
             <wp:effectExtent b="0" l="0" r="0" t="0"/>
-            <wp:docPr id="8" name="image5.png"/>
+            <wp:docPr id="8" name="image8.png"/>
             <a:graphic>
               <a:graphicData uri="http://schemas.openxmlformats.org/drawingml/2006/picture">
                 <pic:pic>
                   <pic:nvPicPr>
-                    <pic:cNvPr id="0" name="image5.png"/>
+                    <pic:cNvPr id="0" name="image8.png"/>
                     <pic:cNvPicPr preferRelativeResize="0"/>
                   </pic:nvPicPr>
                   <pic:blipFill>
-                    <a:blip r:embed="rId13"/>
+                    <a:blip r:embed="rId12"/>
                     <a:srcRect b="0" l="0" r="0" t="0"/>
                     <a:stretch>
                       <a:fillRect/>
@@ -1590,16 +1720,11 @@
       </w:pPr>
       <w:bookmarkStart w:colFirst="0" w:colLast="0" w:name="_40ocslrosky4" w:id="12"/>
       <w:bookmarkEnd w:id="12"/>
-      <w:commentRangeStart w:id="2"/>
       <w:r>
         <w:rPr>
           <w:rtl w:val="0"/>
         </w:rPr>
         <w:t xml:space="preserve">Data model</w:t>
-      </w:r>
-      <w:commentRangeEnd w:id="2"/>
-      <w:r>
-        <w:commentReference w:id="2"/>
       </w:r>
       <w:r>
         <w:rPr>
@@ -1868,11 +1993,80 @@
     </w:p>
     <w:p>
       <w:pPr>
+        <w:pStyle w:val="Heading2"/>
+        <w:rPr/>
+      </w:pPr>
+      <w:bookmarkStart w:colFirst="0" w:colLast="0" w:name="_8135r2jpzrs8" w:id="15"/>
+      <w:bookmarkEnd w:id="15"/>
+      <w:r>
+        <w:rPr>
+          <w:rtl w:val="0"/>
+        </w:rPr>
+        <w:t xml:space="preserve">ModifiedBy and CreatedBy</w:t>
+      </w:r>
+    </w:p>
+    <w:p>
+      <w:pPr>
+        <w:rPr/>
+      </w:pPr>
+      <w:r>
+        <w:rPr>
+          <w:rtl w:val="0"/>
+        </w:rPr>
+        <w:t xml:space="preserve">Arrows should connect each entity with </w:t>
+      </w:r>
+      <w:r>
+        <w:rPr>
+          <w:rFonts w:ascii="Source Code Pro" w:cs="Source Code Pro" w:eastAsia="Source Code Pro" w:hAnsi="Source Code Pro"/>
+          <w:rtl w:val="0"/>
+        </w:rPr>
+        <w:t xml:space="preserve">CreatedBy</w:t>
+      </w:r>
+      <w:r>
+        <w:rPr>
+          <w:rtl w:val="0"/>
+        </w:rPr>
+        <w:t xml:space="preserve"> and </w:t>
+      </w:r>
+      <w:r>
+        <w:rPr>
+          <w:rFonts w:ascii="Source Code Pro" w:cs="Source Code Pro" w:eastAsia="Source Code Pro" w:hAnsi="Source Code Pro"/>
+          <w:rtl w:val="0"/>
+        </w:rPr>
+        <w:t xml:space="preserve">ModifiedBy</w:t>
+      </w:r>
+      <w:r>
+        <w:rPr>
+          <w:rtl w:val="0"/>
+        </w:rPr>
+        <w:t xml:space="preserve"> fields to the </w:t>
+      </w:r>
+      <w:r>
+        <w:rPr>
+          <w:rFonts w:ascii="Source Code Pro" w:cs="Source Code Pro" w:eastAsia="Source Code Pro" w:hAnsi="Source Code Pro"/>
+          <w:rtl w:val="0"/>
+        </w:rPr>
+        <w:t xml:space="preserve">User</w:t>
+      </w:r>
+      <w:r>
+        <w:rPr>
+          <w:rtl w:val="0"/>
+        </w:rPr>
+        <w:t xml:space="preserve"> table. However, we chose not to include them to avoid cluttering the diagram and making it harder to read.</w:t>
+      </w:r>
+      <w:r>
+        <w:rPr>
+          <w:rtl w:val="0"/>
+        </w:rPr>
+      </w:r>
+    </w:p>
+    <w:p>
+      <w:pPr>
         <w:pStyle w:val="Heading1"/>
         <w:rPr/>
       </w:pPr>
-      <w:bookmarkStart w:colFirst="0" w:colLast="0" w:name="_pax88b6d6b3u" w:id="15"/>
-      <w:bookmarkEnd w:id="15"/>
+      <w:bookmarkStart w:colFirst="0" w:colLast="0" w:name="_pax88b6d6b3u" w:id="16"/>
+      <w:bookmarkEnd w:id="16"/>
       <w:r>
         <w:rPr>
           <w:rtl w:val="0"/>
@@ -2097,7 +2291,7 @@
                     <pic:cNvPicPr preferRelativeResize="0"/>
                   </pic:nvPicPr>
                   <pic:blipFill>
-                    <a:blip r:embed="rId14"/>
+                    <a:blip r:embed="rId13"/>
                     <a:srcRect b="0" l="0" r="0" t="0"/>
                     <a:stretch>
                       <a:fillRect/>
@@ -2128,8 +2322,8 @@
         <w:pStyle w:val="Heading1"/>
         <w:rPr/>
       </w:pPr>
-      <w:bookmarkStart w:colFirst="0" w:colLast="0" w:name="_drw2zunk0lp8" w:id="16"/>
-      <w:bookmarkEnd w:id="16"/>
+      <w:bookmarkStart w:colFirst="0" w:colLast="0" w:name="_drw2zunk0lp8" w:id="17"/>
+      <w:bookmarkEnd w:id="17"/>
       <w:r>
         <w:rPr>
           <w:rtl w:val="0"/>
@@ -2142,8 +2336,8 @@
         <w:pStyle w:val="Heading2"/>
         <w:rPr/>
       </w:pPr>
-      <w:bookmarkStart w:colFirst="0" w:colLast="0" w:name="_8o5j9exoule" w:id="17"/>
-      <w:bookmarkEnd w:id="17"/>
+      <w:bookmarkStart w:colFirst="0" w:colLast="0" w:name="_8o5j9exoule" w:id="18"/>
+      <w:bookmarkEnd w:id="18"/>
       <w:r>
         <w:rPr>
           <w:rtl w:val="0"/>
@@ -2253,8 +2447,8 @@
         <w:pStyle w:val="Heading2"/>
         <w:rPr/>
       </w:pPr>
-      <w:bookmarkStart w:colFirst="0" w:colLast="0" w:name="_ufhk1cv0jvrg" w:id="18"/>
-      <w:bookmarkEnd w:id="18"/>
+      <w:bookmarkStart w:colFirst="0" w:colLast="0" w:name="_ufhk1cv0jvrg" w:id="19"/>
+      <w:bookmarkEnd w:id="19"/>
       <w:r>
         <w:rPr>
           <w:rtl w:val="0"/>
@@ -2299,8 +2493,8 @@
         <w:pStyle w:val="Heading1"/>
         <w:rPr/>
       </w:pPr>
-      <w:bookmarkStart w:colFirst="0" w:colLast="0" w:name="_3iwcotu2ulwj" w:id="19"/>
-      <w:bookmarkEnd w:id="19"/>
+      <w:bookmarkStart w:colFirst="0" w:colLast="0" w:name="_3iwcotu2ulwj" w:id="20"/>
+      <w:bookmarkEnd w:id="20"/>
       <w:r>
         <w:rPr>
           <w:rtl w:val="0"/>
@@ -2370,16 +2564,16 @@
           <wp:inline distB="114300" distT="114300" distL="114300" distR="114300">
             <wp:extent cx="4000500" cy="3609975"/>
             <wp:effectExtent b="0" l="0" r="0" t="0"/>
-            <wp:docPr id="5" name="image2.png"/>
+            <wp:docPr id="5" name="image1.png"/>
             <a:graphic>
               <a:graphicData uri="http://schemas.openxmlformats.org/drawingml/2006/picture">
                 <pic:pic>
                   <pic:nvPicPr>
-                    <pic:cNvPr id="0" name="image2.png"/>
+                    <pic:cNvPr id="0" name="image1.png"/>
                     <pic:cNvPicPr preferRelativeResize="0"/>
                   </pic:nvPicPr>
                   <pic:blipFill>
-                    <a:blip r:embed="rId15"/>
+                    <a:blip r:embed="rId14"/>
                     <a:srcRect b="4447" l="0" r="0" t="4447"/>
                     <a:stretch>
                       <a:fillRect/>
@@ -2598,16 +2792,16 @@
           <wp:inline distB="114300" distT="114300" distL="114300" distR="114300">
             <wp:extent cx="5943600" cy="4064000"/>
             <wp:effectExtent b="0" l="0" r="0" t="0"/>
-            <wp:docPr id="7" name="image1.png"/>
+            <wp:docPr id="7" name="image3.png"/>
             <a:graphic>
               <a:graphicData uri="http://schemas.openxmlformats.org/drawingml/2006/picture">
                 <pic:pic>
                   <pic:nvPicPr>
-                    <pic:cNvPr id="0" name="image1.png"/>
+                    <pic:cNvPr id="0" name="image3.png"/>
                     <pic:cNvPicPr preferRelativeResize="0"/>
                   </pic:nvPicPr>
                   <pic:blipFill>
-                    <a:blip r:embed="rId16"/>
+                    <a:blip r:embed="rId15"/>
                     <a:srcRect b="0" l="0" r="0" t="0"/>
                     <a:stretch>
                       <a:fillRect/>
@@ -2706,8 +2900,8 @@
         <w:pStyle w:val="Heading1"/>
         <w:rPr/>
       </w:pPr>
-      <w:bookmarkStart w:colFirst="0" w:colLast="0" w:name="_c1xg8axwy1f" w:id="20"/>
-      <w:bookmarkEnd w:id="20"/>
+      <w:bookmarkStart w:colFirst="0" w:colLast="0" w:name="_c1xg8axwy1f" w:id="21"/>
+      <w:bookmarkEnd w:id="21"/>
       <w:r>
         <w:rPr>
           <w:rtl w:val="0"/>
@@ -2725,7 +2919,7 @@
         </w:rPr>
         <w:t xml:space="preserve">Everything related to the API contracts and this project could be found here: </w:t>
       </w:r>
-      <w:hyperlink r:id="rId17">
+      <w:hyperlink r:id="rId16">
         <w:r>
           <w:rPr>
             <w:color w:val="1155cc"/>
@@ -2746,8 +2940,8 @@
         <w:pStyle w:val="Heading1"/>
         <w:rPr/>
       </w:pPr>
-      <w:bookmarkStart w:colFirst="0" w:colLast="0" w:name="_vqvvc0z7h5m6" w:id="21"/>
-      <w:bookmarkEnd w:id="21"/>
+      <w:bookmarkStart w:colFirst="0" w:colLast="0" w:name="_vqvvc0z7h5m6" w:id="22"/>
+      <w:bookmarkEnd w:id="22"/>
       <w:r>
         <w:rPr>
           <w:rtl w:val="0"/>
@@ -2760,8 +2954,8 @@
         <w:pStyle w:val="Heading2"/>
         <w:rPr/>
       </w:pPr>
-      <w:bookmarkStart w:colFirst="0" w:colLast="0" w:name="_a1p050134i29" w:id="22"/>
-      <w:bookmarkEnd w:id="22"/>
+      <w:bookmarkStart w:colFirst="0" w:colLast="0" w:name="_a1p050134i29" w:id="23"/>
+      <w:bookmarkEnd w:id="23"/>
       <w:r>
         <w:rPr>
           <w:rtl w:val="0"/>
@@ -2843,409 +3037,6 @@
     </w:sectPr>
   </w:body>
 </w:document>
-</file>
-
-<file path=word/comments.xml><?xml version="1.0" encoding="utf-8"?>
-<w:comments xmlns:mc="http://schemas.openxmlformats.org/markup-compatibility/2006" xmlns:o="urn:schemas-microsoft-com:office:office" xmlns:r="http://schemas.openxmlformats.org/officeDocument/2006/relationships" xmlns:m="http://schemas.openxmlformats.org/officeDocument/2006/math" xmlns:v="urn:schemas-microsoft-com:vml" xmlns:wp="http://schemas.openxmlformats.org/drawingml/2006/wordprocessingDrawing" xmlns:w10="urn:schemas-microsoft-com:office:word" xmlns:w="http://schemas.openxmlformats.org/wordprocessingml/2006/main" xmlns:wne="http://schemas.microsoft.com/office/word/2006/wordml" xmlns:sl="http://schemas.openxmlformats.org/schemaLibrary/2006/main" xmlns:a="http://schemas.openxmlformats.org/drawingml/2006/main" xmlns:pic="http://schemas.openxmlformats.org/drawingml/2006/picture" xmlns:c="http://schemas.openxmlformats.org/drawingml/2006/chart" xmlns:lc="http://schemas.openxmlformats.org/drawingml/2006/lockedCanvas" xmlns:dgm="http://schemas.openxmlformats.org/drawingml/2006/diagram" xmlns:wps="http://schemas.microsoft.com/office/word/2010/wordprocessingShape" xmlns:wpg="http://schemas.microsoft.com/office/word/2010/wordprocessingGroup" xmlns:w14="http://schemas.microsoft.com/office/word/2010/wordml" xmlns:w15="http://schemas.microsoft.com/office/word/2012/wordml" xmlns:w16="http://schemas.microsoft.com/office/word/2018/wordml" xmlns:w16cex="http://schemas.microsoft.com/office/word/2018/wordml/cex" xmlns:w16cid="http://schemas.microsoft.com/office/word/2016/wordml/cid" xmlns="http://schemas.microsoft.com/office/tasks/2019/documenttasks" xmlns:cr="http://schemas.microsoft.com/office/comments/2020/reactions">
-  <w:comment w:author="Dominykas Černovas" w:id="1" w:date="2024-10-02T10:14:40Z">
-    <w:p>
-      <w:pPr>
-        <w:keepNext w:val="0"/>
-        <w:keepLines w:val="0"/>
-        <w:pageBreakBefore w:val="0"/>
-        <w:widowControl w:val="0"/>
-        <w:pBdr>
-          <w:top w:space="0" w:sz="0" w:val="nil"/>
-          <w:left w:space="0" w:sz="0" w:val="nil"/>
-          <w:bottom w:space="0" w:sz="0" w:val="nil"/>
-          <w:right w:space="0" w:sz="0" w:val="nil"/>
-          <w:between w:space="0" w:sz="0" w:val="nil"/>
-        </w:pBdr>
-        <w:shd w:fill="auto" w:val="clear"/>
-        <w:spacing w:after="0" w:before="0" w:line="240" w:lineRule="auto"/>
-        <w:ind w:left="0" w:right="0" w:firstLine="0"/>
-        <w:jc w:val="left"/>
-        <w:rPr>
-          <w:rFonts w:ascii="Arial" w:cs="Arial" w:eastAsia="Arial" w:hAnsi="Arial"/>
-          <w:b w:val="0"/>
-          <w:i w:val="0"/>
-          <w:smallCaps w:val="0"/>
-          <w:strike w:val="0"/>
-          <w:color w:val="000000"/>
-          <w:sz w:val="22"/>
-          <w:szCs w:val="22"/>
-          <w:u w:val="none"/>
-          <w:shd w:fill="auto" w:val="clear"/>
-          <w:vertAlign w:val="baseline"/>
-        </w:rPr>
-      </w:pPr>
-      <w:r>
-        <w:rPr>
-          <w:rFonts w:ascii="Arial" w:cs="Arial" w:eastAsia="Arial" w:hAnsi="Arial"/>
-          <w:b w:val="0"/>
-          <w:i w:val="0"/>
-          <w:smallCaps w:val="0"/>
-          <w:strike w:val="0"/>
-          <w:color w:val="000000"/>
-          <w:sz w:val="22"/>
-          <w:szCs w:val="22"/>
-          <w:u w:val="none"/>
-          <w:shd w:fill="auto" w:val="clear"/>
-          <w:vertAlign w:val="baseline"/>
-          <w:rtl w:val="0"/>
-        </w:rPr>
-        <w:t xml:space="preserve">Keleta flow chartų.</w:t>
-      </w:r>
-    </w:p>
-    <w:p>
-      <w:pPr>
-        <w:keepNext w:val="0"/>
-        <w:keepLines w:val="0"/>
-        <w:pageBreakBefore w:val="0"/>
-        <w:widowControl w:val="0"/>
-        <w:pBdr>
-          <w:top w:space="0" w:sz="0" w:val="nil"/>
-          <w:left w:space="0" w:sz="0" w:val="nil"/>
-          <w:bottom w:space="0" w:sz="0" w:val="nil"/>
-          <w:right w:space="0" w:sz="0" w:val="nil"/>
-          <w:between w:space="0" w:sz="0" w:val="nil"/>
-        </w:pBdr>
-        <w:shd w:fill="auto" w:val="clear"/>
-        <w:spacing w:after="0" w:before="0" w:line="240" w:lineRule="auto"/>
-        <w:ind w:left="0" w:right="0" w:firstLine="0"/>
-        <w:jc w:val="left"/>
-        <w:rPr>
-          <w:rFonts w:ascii="Arial" w:cs="Arial" w:eastAsia="Arial" w:hAnsi="Arial"/>
-          <w:b w:val="0"/>
-          <w:i w:val="0"/>
-          <w:smallCaps w:val="0"/>
-          <w:strike w:val="0"/>
-          <w:color w:val="000000"/>
-          <w:sz w:val="22"/>
-          <w:szCs w:val="22"/>
-          <w:u w:val="none"/>
-          <w:shd w:fill="auto" w:val="clear"/>
-          <w:vertAlign w:val="baseline"/>
-        </w:rPr>
-      </w:pPr>
-      <w:r>
-        <w:rPr>
-          <w:rFonts w:ascii="Arial" w:cs="Arial" w:eastAsia="Arial" w:hAnsi="Arial"/>
-          <w:b w:val="0"/>
-          <w:i w:val="0"/>
-          <w:smallCaps w:val="0"/>
-          <w:strike w:val="0"/>
-          <w:color w:val="000000"/>
-          <w:sz w:val="22"/>
-          <w:szCs w:val="22"/>
-          <w:u w:val="none"/>
-          <w:shd w:fill="auto" w:val="clear"/>
-          <w:vertAlign w:val="baseline"/>
-          <w:rtl w:val="0"/>
-        </w:rPr>
-        <w:t xml:space="preserve">1. Order</w:t>
-      </w:r>
-    </w:p>
-    <w:p>
-      <w:pPr>
-        <w:keepNext w:val="0"/>
-        <w:keepLines w:val="0"/>
-        <w:pageBreakBefore w:val="0"/>
-        <w:widowControl w:val="0"/>
-        <w:pBdr>
-          <w:top w:space="0" w:sz="0" w:val="nil"/>
-          <w:left w:space="0" w:sz="0" w:val="nil"/>
-          <w:bottom w:space="0" w:sz="0" w:val="nil"/>
-          <w:right w:space="0" w:sz="0" w:val="nil"/>
-          <w:between w:space="0" w:sz="0" w:val="nil"/>
-        </w:pBdr>
-        <w:shd w:fill="auto" w:val="clear"/>
-        <w:spacing w:after="0" w:before="0" w:line="240" w:lineRule="auto"/>
-        <w:ind w:left="0" w:right="0" w:firstLine="0"/>
-        <w:jc w:val="left"/>
-        <w:rPr>
-          <w:rFonts w:ascii="Arial" w:cs="Arial" w:eastAsia="Arial" w:hAnsi="Arial"/>
-          <w:b w:val="0"/>
-          <w:i w:val="0"/>
-          <w:smallCaps w:val="0"/>
-          <w:strike w:val="0"/>
-          <w:color w:val="000000"/>
-          <w:sz w:val="22"/>
-          <w:szCs w:val="22"/>
-          <w:u w:val="none"/>
-          <w:shd w:fill="auto" w:val="clear"/>
-          <w:vertAlign w:val="baseline"/>
-        </w:rPr>
-      </w:pPr>
-      <w:r>
-        <w:rPr>
-          <w:rFonts w:ascii="Arial" w:cs="Arial" w:eastAsia="Arial" w:hAnsi="Arial"/>
-          <w:b w:val="0"/>
-          <w:i w:val="0"/>
-          <w:smallCaps w:val="0"/>
-          <w:strike w:val="0"/>
-          <w:color w:val="000000"/>
-          <w:sz w:val="22"/>
-          <w:szCs w:val="22"/>
-          <w:u w:val="none"/>
-          <w:shd w:fill="auto" w:val="clear"/>
-          <w:vertAlign w:val="baseline"/>
-          <w:rtl w:val="0"/>
-        </w:rPr>
-        <w:t xml:space="preserve">2. Reservation</w:t>
-      </w:r>
-    </w:p>
-    <w:p>
-      <w:pPr>
-        <w:keepNext w:val="0"/>
-        <w:keepLines w:val="0"/>
-        <w:pageBreakBefore w:val="0"/>
-        <w:widowControl w:val="0"/>
-        <w:pBdr>
-          <w:top w:space="0" w:sz="0" w:val="nil"/>
-          <w:left w:space="0" w:sz="0" w:val="nil"/>
-          <w:bottom w:space="0" w:sz="0" w:val="nil"/>
-          <w:right w:space="0" w:sz="0" w:val="nil"/>
-          <w:between w:space="0" w:sz="0" w:val="nil"/>
-        </w:pBdr>
-        <w:shd w:fill="auto" w:val="clear"/>
-        <w:spacing w:after="0" w:before="0" w:line="240" w:lineRule="auto"/>
-        <w:ind w:left="0" w:right="0" w:firstLine="0"/>
-        <w:jc w:val="left"/>
-        <w:rPr>
-          <w:rFonts w:ascii="Arial" w:cs="Arial" w:eastAsia="Arial" w:hAnsi="Arial"/>
-          <w:b w:val="0"/>
-          <w:i w:val="0"/>
-          <w:smallCaps w:val="0"/>
-          <w:strike w:val="0"/>
-          <w:color w:val="000000"/>
-          <w:sz w:val="22"/>
-          <w:szCs w:val="22"/>
-          <w:u w:val="none"/>
-          <w:shd w:fill="auto" w:val="clear"/>
-          <w:vertAlign w:val="baseline"/>
-        </w:rPr>
-      </w:pPr>
-      <w:r>
-        <w:rPr>
-          <w:rFonts w:ascii="Arial" w:cs="Arial" w:eastAsia="Arial" w:hAnsi="Arial"/>
-          <w:b w:val="0"/>
-          <w:i w:val="0"/>
-          <w:smallCaps w:val="0"/>
-          <w:strike w:val="0"/>
-          <w:color w:val="000000"/>
-          <w:sz w:val="22"/>
-          <w:szCs w:val="22"/>
-          <w:u w:val="none"/>
-          <w:shd w:fill="auto" w:val="clear"/>
-          <w:vertAlign w:val="baseline"/>
-          <w:rtl w:val="0"/>
-        </w:rPr>
-        <w:t xml:space="preserve">3. Payment???</w:t>
-      </w:r>
-    </w:p>
-    <w:p>
-      <w:pPr>
-        <w:keepNext w:val="0"/>
-        <w:keepLines w:val="0"/>
-        <w:pageBreakBefore w:val="0"/>
-        <w:widowControl w:val="0"/>
-        <w:pBdr>
-          <w:top w:space="0" w:sz="0" w:val="nil"/>
-          <w:left w:space="0" w:sz="0" w:val="nil"/>
-          <w:bottom w:space="0" w:sz="0" w:val="nil"/>
-          <w:right w:space="0" w:sz="0" w:val="nil"/>
-          <w:between w:space="0" w:sz="0" w:val="nil"/>
-        </w:pBdr>
-        <w:shd w:fill="auto" w:val="clear"/>
-        <w:spacing w:after="0" w:before="0" w:line="240" w:lineRule="auto"/>
-        <w:ind w:left="0" w:right="0" w:firstLine="0"/>
-        <w:jc w:val="left"/>
-        <w:rPr>
-          <w:rFonts w:ascii="Arial" w:cs="Arial" w:eastAsia="Arial" w:hAnsi="Arial"/>
-          <w:b w:val="0"/>
-          <w:i w:val="0"/>
-          <w:smallCaps w:val="0"/>
-          <w:strike w:val="0"/>
-          <w:color w:val="000000"/>
-          <w:sz w:val="22"/>
-          <w:szCs w:val="22"/>
-          <w:u w:val="none"/>
-          <w:shd w:fill="auto" w:val="clear"/>
-          <w:vertAlign w:val="baseline"/>
-        </w:rPr>
-      </w:pPr>
-      <w:r>
-        <w:rPr>
-          <w:rFonts w:ascii="Arial" w:cs="Arial" w:eastAsia="Arial" w:hAnsi="Arial"/>
-          <w:b w:val="0"/>
-          <w:i w:val="0"/>
-          <w:smallCaps w:val="0"/>
-          <w:strike w:val="0"/>
-          <w:color w:val="000000"/>
-          <w:sz w:val="22"/>
-          <w:szCs w:val="22"/>
-          <w:u w:val="none"/>
-          <w:shd w:fill="auto" w:val="clear"/>
-          <w:vertAlign w:val="baseline"/>
-          <w:rtl w:val="0"/>
-        </w:rPr>
-        <w:t xml:space="preserve">4. Employees</w:t>
-      </w:r>
-    </w:p>
-    <w:p>
-      <w:pPr>
-        <w:keepNext w:val="0"/>
-        <w:keepLines w:val="0"/>
-        <w:pageBreakBefore w:val="0"/>
-        <w:widowControl w:val="0"/>
-        <w:pBdr>
-          <w:top w:space="0" w:sz="0" w:val="nil"/>
-          <w:left w:space="0" w:sz="0" w:val="nil"/>
-          <w:bottom w:space="0" w:sz="0" w:val="nil"/>
-          <w:right w:space="0" w:sz="0" w:val="nil"/>
-          <w:between w:space="0" w:sz="0" w:val="nil"/>
-        </w:pBdr>
-        <w:shd w:fill="auto" w:val="clear"/>
-        <w:spacing w:after="0" w:before="0" w:line="240" w:lineRule="auto"/>
-        <w:ind w:left="0" w:right="0" w:firstLine="0"/>
-        <w:jc w:val="left"/>
-        <w:rPr>
-          <w:rFonts w:ascii="Arial" w:cs="Arial" w:eastAsia="Arial" w:hAnsi="Arial"/>
-          <w:b w:val="0"/>
-          <w:i w:val="0"/>
-          <w:smallCaps w:val="0"/>
-          <w:strike w:val="0"/>
-          <w:color w:val="000000"/>
-          <w:sz w:val="22"/>
-          <w:szCs w:val="22"/>
-          <w:u w:val="none"/>
-          <w:shd w:fill="auto" w:val="clear"/>
-          <w:vertAlign w:val="baseline"/>
-        </w:rPr>
-      </w:pPr>
-      <w:r>
-        <w:rPr>
-          <w:rFonts w:ascii="Arial" w:cs="Arial" w:eastAsia="Arial" w:hAnsi="Arial"/>
-          <w:b w:val="0"/>
-          <w:i w:val="0"/>
-          <w:smallCaps w:val="0"/>
-          <w:strike w:val="0"/>
-          <w:color w:val="000000"/>
-          <w:sz w:val="22"/>
-          <w:szCs w:val="22"/>
-          <w:u w:val="none"/>
-          <w:shd w:fill="auto" w:val="clear"/>
-          <w:vertAlign w:val="baseline"/>
-          <w:rtl w:val="0"/>
-        </w:rPr>
-        <w:t xml:space="preserve">5. Discounts/Events</w:t>
-      </w:r>
-    </w:p>
-  </w:comment>
-  <w:comment w:author="Dominykas Černovas" w:id="2" w:date="2024-10-02T10:15:07Z">
-    <w:p>
-      <w:pPr>
-        <w:keepNext w:val="0"/>
-        <w:keepLines w:val="0"/>
-        <w:pageBreakBefore w:val="0"/>
-        <w:widowControl w:val="0"/>
-        <w:pBdr>
-          <w:top w:space="0" w:sz="0" w:val="nil"/>
-          <w:left w:space="0" w:sz="0" w:val="nil"/>
-          <w:bottom w:space="0" w:sz="0" w:val="nil"/>
-          <w:right w:space="0" w:sz="0" w:val="nil"/>
-          <w:between w:space="0" w:sz="0" w:val="nil"/>
-        </w:pBdr>
-        <w:shd w:fill="auto" w:val="clear"/>
-        <w:spacing w:after="0" w:before="0" w:line="240" w:lineRule="auto"/>
-        <w:ind w:left="0" w:right="0" w:firstLine="0"/>
-        <w:jc w:val="left"/>
-        <w:rPr>
-          <w:rFonts w:ascii="Arial" w:cs="Arial" w:eastAsia="Arial" w:hAnsi="Arial"/>
-          <w:b w:val="0"/>
-          <w:i w:val="0"/>
-          <w:smallCaps w:val="0"/>
-          <w:strike w:val="0"/>
-          <w:color w:val="000000"/>
-          <w:sz w:val="22"/>
-          <w:szCs w:val="22"/>
-          <w:u w:val="none"/>
-          <w:shd w:fill="auto" w:val="clear"/>
-          <w:vertAlign w:val="baseline"/>
-        </w:rPr>
-      </w:pPr>
-      <w:r>
-        <w:rPr>
-          <w:rFonts w:ascii="Arial" w:cs="Arial" w:eastAsia="Arial" w:hAnsi="Arial"/>
-          <w:b w:val="0"/>
-          <w:i w:val="0"/>
-          <w:smallCaps w:val="0"/>
-          <w:strike w:val="0"/>
-          <w:color w:val="000000"/>
-          <w:sz w:val="22"/>
-          <w:szCs w:val="22"/>
-          <w:u w:val="none"/>
-          <w:shd w:fill="auto" w:val="clear"/>
-          <w:vertAlign w:val="baseline"/>
-          <w:rtl w:val="0"/>
-        </w:rPr>
-        <w:t xml:space="preserve">Nesu tikras ką čia reiktų rašyti tinkamai</w:t>
-      </w:r>
-    </w:p>
-  </w:comment>
-  <w:comment w:author="Dominykas Černovas" w:id="0" w:date="2024-10-02T10:14:07Z">
-    <w:p>
-      <w:pPr>
-        <w:keepNext w:val="0"/>
-        <w:keepLines w:val="0"/>
-        <w:pageBreakBefore w:val="0"/>
-        <w:widowControl w:val="0"/>
-        <w:pBdr>
-          <w:top w:space="0" w:sz="0" w:val="nil"/>
-          <w:left w:space="0" w:sz="0" w:val="nil"/>
-          <w:bottom w:space="0" w:sz="0" w:val="nil"/>
-          <w:right w:space="0" w:sz="0" w:val="nil"/>
-          <w:between w:space="0" w:sz="0" w:val="nil"/>
-        </w:pBdr>
-        <w:shd w:fill="auto" w:val="clear"/>
-        <w:spacing w:after="0" w:before="0" w:line="240" w:lineRule="auto"/>
-        <w:ind w:left="0" w:right="0" w:firstLine="0"/>
-        <w:jc w:val="left"/>
-        <w:rPr>
-          <w:rFonts w:ascii="Arial" w:cs="Arial" w:eastAsia="Arial" w:hAnsi="Arial"/>
-          <w:b w:val="0"/>
-          <w:i w:val="0"/>
-          <w:smallCaps w:val="0"/>
-          <w:strike w:val="0"/>
-          <w:color w:val="000000"/>
-          <w:sz w:val="22"/>
-          <w:szCs w:val="22"/>
-          <w:u w:val="none"/>
-          <w:shd w:fill="auto" w:val="clear"/>
-          <w:vertAlign w:val="baseline"/>
-        </w:rPr>
-      </w:pPr>
-      <w:r>
-        <w:rPr>
-          <w:rFonts w:ascii="Arial" w:cs="Arial" w:eastAsia="Arial" w:hAnsi="Arial"/>
-          <w:b w:val="0"/>
-          <w:i w:val="0"/>
-          <w:smallCaps w:val="0"/>
-          <w:strike w:val="0"/>
-          <w:color w:val="000000"/>
-          <w:sz w:val="22"/>
-          <w:szCs w:val="22"/>
-          <w:u w:val="none"/>
-          <w:shd w:fill="auto" w:val="clear"/>
-          <w:vertAlign w:val="baseline"/>
-          <w:rtl w:val="0"/>
-        </w:rPr>
-        <w:t xml:space="preserve">Reikia background aprašyti</w:t>
-      </w:r>
-    </w:p>
-  </w:comment>
-</w:comments>
 </file>
 
 <file path=word/numbering.xml><?xml version="1.0" encoding="utf-8"?>

</xml_diff>